<commit_message>
section 1 fully complete
</commit_message>
<xml_diff>
--- a/Module 5 - Introduction to NLP/Final Assignment/Opition Miner - Final Write Up.docx
+++ b/Module 5 - Introduction to NLP/Final Assignment/Opition Miner - Final Write Up.docx
@@ -221,6 +221,125 @@
         </w:rPr>
         <w:lastRenderedPageBreak/>
         <w:t>Section 2</w:t>
+      </w:r>
+    </w:p>
+    <w:p>
+      <w:pPr>
+        <w:rPr>
+          <w:b/>
+          <w:bCs/>
+        </w:rPr>
+      </w:pPr>
+    </w:p>
+    <w:p>
+      <w:pPr>
+        <w:rPr>
+          <w:b/>
+          <w:bCs/>
+        </w:rPr>
+      </w:pPr>
+    </w:p>
+    <w:p>
+      <w:r>
+        <w:t>The approach to data parsing and pre-processing in the given system involves several meticulously designed steps to transform raw textual data into structured, analyzable formats. This multi-stage process begins with data extraction and continues through normalization and preparation for downstream analysis, such as sentiment analysis and machine learning.</w:t>
+      </w:r>
+    </w:p>
+    <w:p/>
+    <w:p>
+      <w:r>
+        <w:t>**1. Data Extraction (`read_file` function):**</w:t>
+      </w:r>
+    </w:p>
+    <w:p>
+      <w:r>
+        <w:t xml:space="preserve">   - The initial step involves reading a file and separating reviews based on predefined structures (e.g., markers like asterisks to indicate metadata). This function handles titles by appending them to the reviews if indicated by a marker `[t]`.</w:t>
+      </w:r>
+    </w:p>
+    <w:p>
+      <w:r>
+        <w:t xml:space="preserve">   - Reviews are split to separate the tags from the content using a delimiter `##`. If no delimiter is found, the tags are noted as empty, which ensures that every piece of text is accounted for without losing data integrity.</w:t>
+      </w:r>
+    </w:p>
+    <w:p/>
+    <w:p>
+      <w:r>
+        <w:t>**2. Handling Titles (`handle_titles` function):**</w:t>
+      </w:r>
+    </w:p>
+    <w:p>
+      <w:r>
+        <w:t xml:space="preserve">   - Titles are integrated with their corresponding reviews when marked by `[t]`. This ensures that any additional context provided by titles is preserved within the main text, enhancing the quality and context of the data processed.</w:t>
+      </w:r>
+    </w:p>
+    <w:p/>
+    <w:p>
+      <w:r>
+        <w:t>**3. Normalizing Tags (`parse_and_normalise_tags` function):**</w:t>
+      </w:r>
+    </w:p>
+    <w:p>
+      <w:r>
+        <w:t xml:space="preserve">   - Tags and sentiments associated with each review are extracted and normalized. Sentiments expressed as numeric values are averaged if multiple sentiments are listed for a single tag. This step provides a clean, consistent set of tags and sentiments for each review, facilitating accurate sentiment analysis.</w:t>
+      </w:r>
+    </w:p>
+    <w:p/>
+    <w:p>
+      <w:r>
+        <w:t>**4. Preprocessing Controller (`pre_processing_controller` function):**</w:t>
+      </w:r>
+    </w:p>
+    <w:p>
+      <w:r>
+        <w:t xml:space="preserve">   - This comprehensive function orchestrates several preprocessing steps:</w:t>
+      </w:r>
+    </w:p>
+    <w:p>
+      <w:r>
+        <w:t xml:space="preserve">       - **Tokenization:** Splits the review into individual tokens while preserving compound phrases (e.g., 'credit_card') which are crucial for maintaining the semantic integrity of certain terms.</w:t>
+      </w:r>
+    </w:p>
+    <w:p>
+      <w:r>
+        <w:t xml:space="preserve">       - **Soft Filtering:** Applies a lighter filtration that includes conversion to lowercase and exclusion of non-alphabetic tokens unless they form part of a compound phrase. This step prepares the data for scenarios where nuanced information is essential.</w:t>
+      </w:r>
+    </w:p>
+    <w:p>
+      <w:r>
+        <w:t xml:space="preserve">       - **Hard Filtering:** Removes stopwords along with handling case and non-alphabetic characters, focusing the dataset on content-rich words.</w:t>
+      </w:r>
+    </w:p>
+    <w:p>
+      <w:r>
+        <w:t xml:space="preserve">       - **Lemmatization:** Converts words to their base forms, which helps in reducing the complexity of the dataset and improving the effectiveness of the analytical models.</w:t>
+      </w:r>
+    </w:p>
+    <w:p/>
+    <w:p>
+      <w:r>
+        <w:t>**5. Preservation of Semantic Relationships:**</w:t>
+      </w:r>
+    </w:p>
+    <w:p>
+      <w:r>
+        <w:t xml:space="preserve">   - Compound phrases are identified and preserved during tokenization, ensuring that critical relationships between words (e.g., adjectives and nouns they modify) are maintained. This step is crucial for tasks like feature extraction where the precise context of terms impacts the analysis outcome.</w:t>
+      </w:r>
+    </w:p>
+    <w:p/>
+    <w:p>
+      <w:r>
+        <w:lastRenderedPageBreak/>
+        <w:t>**6. Final Structuring:**</w:t>
+      </w:r>
+    </w:p>
+    <w:p>
+      <w:r>
+        <w:t xml:space="preserve">   - The final output of the preprocessing steps includes multiple versions of the review text, each suited for different analytical purposes. This structured data is then ready to be fed into sentiment analysis modules or machine learning algorithms, providing a flexible foundation for various analytical approaches.</w:t>
+      </w:r>
+    </w:p>
+    <w:p/>
+    <w:p>
+      <w:r>
+        <w:t>In summary, the approach to data parsing and preprocessing is robust, aiming to preserve as much contextual and semantic information as possible while preparing the data for complex analytical tasks. This methodology ensures that the insights derived from the data are based on a comprehensive and accurate representation of the original text inputs.</w:t>
       </w:r>
     </w:p>
     <w:sectPr>

</xml_diff>

<commit_message>
feature extraction write up
</commit_message>
<xml_diff>
--- a/Module 5 - Introduction to NLP/Final Assignment/Opition Miner - Final Write Up.docx
+++ b/Module 5 - Introduction to NLP/Final Assignment/Opition Miner - Final Write Up.docx
@@ -7,340 +7,1554 @@
         <w:rPr>
           <w:b/>
           <w:bCs/>
+          <w:lang w:val="en-GB"/>
         </w:rPr>
       </w:pPr>
       <w:r>
         <w:rPr>
           <w:b/>
           <w:bCs/>
-        </w:rPr>
-        <w:t>Section 1</w:t>
-      </w:r>
-    </w:p>
-    <w:p/>
-    <w:p>
-      <w:r>
-        <w:t>In the task assigned to me, I faced numerous challenges due to the limitations of the data provided. The issues primarily stemmed from inconsistencies in tagging conventions, poorly labeled data, the raw text format of the data, varying file lengths, and the presence of both title and body text in some reviews. These limitations significantly hindered the evaluation process, making the data less reliable and more complex to parse.</w:t>
-      </w:r>
-    </w:p>
-    <w:p/>
-    <w:p>
-      <w:r>
+          <w:lang w:val="en-GB"/>
+        </w:rPr>
+        <w:t># Task and Data Analysis</w:t>
+      </w:r>
+    </w:p>
+    <w:p>
+      <w:pPr>
+        <w:rPr>
+          <w:lang w:val="en-GB"/>
+        </w:rPr>
+      </w:pPr>
+    </w:p>
+    <w:p>
+      <w:pPr>
+        <w:rPr>
+          <w:lang w:val="en-GB"/>
+        </w:rPr>
+      </w:pPr>
+      <w:r>
+        <w:rPr>
+          <w:lang w:val="en-GB"/>
+        </w:rPr>
+        <w:t xml:space="preserve">In the task assigned to me, I faced various challenges due to the limitations of the data provided. The issues primarily stemmed from inconsistencies in tagging conventions and poorly </w:t>
+      </w:r>
+      <w:proofErr w:type="spellStart"/>
+      <w:r>
+        <w:rPr>
+          <w:lang w:val="en-GB"/>
+        </w:rPr>
+        <w:t>labeled</w:t>
+      </w:r>
+      <w:proofErr w:type="spellEnd"/>
+      <w:r>
+        <w:rPr>
+          <w:lang w:val="en-GB"/>
+        </w:rPr>
+        <w:t xml:space="preserve"> data. This hindered the evaluation process as accurately assessing and interpreting the data, leading to some inaccuracies and inefficiencies in the results derived from the analysis.</w:t>
+      </w:r>
+    </w:p>
+    <w:p>
+      <w:pPr>
+        <w:rPr>
+          <w:lang w:val="en-GB"/>
+        </w:rPr>
+      </w:pPr>
+    </w:p>
+    <w:p>
+      <w:pPr>
+        <w:rPr>
+          <w:lang w:val="en-GB"/>
+        </w:rPr>
+      </w:pPr>
+      <w:r>
+        <w:rPr>
+          <w:lang w:val="en-GB"/>
+        </w:rPr>
         <w:t>Key limitations of the data included:</w:t>
       </w:r>
     </w:p>
-    <w:p/>
-    <w:p>
-      <w:r>
-        <w:t>- **Inconsistent Naming Conventions**: The tags varied significantly, making it difficult to evaluate consistently. For example, tags like “Zoom” and “Zoom mode,” “dvd player” and “player,” and “Universal remote control” and “remote” indicate a lack of standardi</w:t>
-      </w:r>
-      <w:r>
-        <w:t>s</w:t>
-      </w:r>
-      <w:r>
-        <w:t>ation.</w:t>
-      </w:r>
-    </w:p>
-    <w:p/>
-    <w:p>
-      <w:r>
-        <w:t>- **Poor Labeling**: Some items were incorrectly labeled, such as labeling a “camera” as a “door.” These inaccuracies questioned the reliability of the labels as a source of truth.</w:t>
-      </w:r>
-    </w:p>
-    <w:p/>
-    <w:p>
-      <w:r>
+    <w:p>
+      <w:pPr>
+        <w:rPr>
+          <w:lang w:val="en-GB"/>
+        </w:rPr>
+      </w:pPr>
+    </w:p>
+    <w:p>
+      <w:pPr>
+        <w:rPr>
+          <w:lang w:val="en-GB"/>
+        </w:rPr>
+      </w:pPr>
+      <w:r>
+        <w:rPr>
+          <w:lang w:val="en-GB"/>
+        </w:rPr>
+        <w:t>- **Inconsistent Naming Conventions**: The tags varied significantly, making it difficult to evaluate consistently. For example, tags like “Zoom” and “Zoom mode,” “</w:t>
+      </w:r>
+      <w:proofErr w:type="spellStart"/>
+      <w:r>
+        <w:rPr>
+          <w:lang w:val="en-GB"/>
+        </w:rPr>
+        <w:t>dvd</w:t>
+      </w:r>
+      <w:proofErr w:type="spellEnd"/>
+      <w:r>
+        <w:rPr>
+          <w:lang w:val="en-GB"/>
+        </w:rPr>
+        <w:t xml:space="preserve"> player” and “player,” and “Universal remote control” and “remote” indicate a lack of standardisation.</w:t>
+      </w:r>
+    </w:p>
+    <w:p>
+      <w:pPr>
+        <w:rPr>
+          <w:lang w:val="en-GB"/>
+        </w:rPr>
+      </w:pPr>
+    </w:p>
+    <w:p>
+      <w:pPr>
+        <w:rPr>
+          <w:lang w:val="en-GB"/>
+        </w:rPr>
+      </w:pPr>
+      <w:r>
+        <w:rPr>
+          <w:lang w:val="en-GB"/>
+        </w:rPr>
+        <w:t xml:space="preserve">- **Poor </w:t>
+      </w:r>
+      <w:proofErr w:type="spellStart"/>
+      <w:r>
+        <w:rPr>
+          <w:lang w:val="en-GB"/>
+        </w:rPr>
+        <w:t>Labeling</w:t>
+      </w:r>
+      <w:proofErr w:type="spellEnd"/>
+      <w:r>
+        <w:rPr>
+          <w:lang w:val="en-GB"/>
+        </w:rPr>
+        <w:t xml:space="preserve">**: Some items were incorrectly </w:t>
+      </w:r>
+      <w:proofErr w:type="spellStart"/>
+      <w:r>
+        <w:rPr>
+          <w:lang w:val="en-GB"/>
+        </w:rPr>
+        <w:t>labeled</w:t>
+      </w:r>
+      <w:proofErr w:type="spellEnd"/>
+      <w:r>
+        <w:rPr>
+          <w:lang w:val="en-GB"/>
+        </w:rPr>
+        <w:t xml:space="preserve">, such as </w:t>
+      </w:r>
+      <w:proofErr w:type="spellStart"/>
+      <w:r>
+        <w:rPr>
+          <w:lang w:val="en-GB"/>
+        </w:rPr>
+        <w:t>labeling</w:t>
+      </w:r>
+      <w:proofErr w:type="spellEnd"/>
+      <w:r>
+        <w:rPr>
+          <w:lang w:val="en-GB"/>
+        </w:rPr>
+        <w:t xml:space="preserve"> a “camera” to have a “door” feature. These inaccuracies questioned the reliability of the labels as a source of truth.</w:t>
+      </w:r>
+    </w:p>
+    <w:p>
+      <w:pPr>
+        <w:rPr>
+          <w:lang w:val="en-GB"/>
+        </w:rPr>
+      </w:pPr>
+    </w:p>
+    <w:p>
+      <w:pPr>
+        <w:rPr>
+          <w:lang w:val="en-GB"/>
+        </w:rPr>
+      </w:pPr>
+      <w:r>
+        <w:rPr>
+          <w:lang w:val="en-GB"/>
+        </w:rPr>
         <w:t>- **Raw Text Format**: The data required manual parsing, which is more error-prone compared to structured formats that could be easily read by built-in parsers, like CSV.</w:t>
       </w:r>
     </w:p>
-    <w:p/>
-    <w:p>
-      <w:r>
+    <w:p>
+      <w:pPr>
+        <w:rPr>
+          <w:lang w:val="en-GB"/>
+        </w:rPr>
+      </w:pPr>
+    </w:p>
+    <w:p>
+      <w:pPr>
+        <w:rPr>
+          <w:lang w:val="en-GB"/>
+        </w:rPr>
+      </w:pPr>
+      <w:r>
+        <w:rPr>
+          <w:lang w:val="en-GB"/>
+        </w:rPr>
         <w:t>- **Complexity Added by Titles**: The inclusion of titles along with the body text in some reviews added an extra layer of complexity to the data parsing process.</w:t>
       </w:r>
     </w:p>
-    <w:p/>
-    <w:p>
-      <w:r>
-        <w:t>- **Varying File Lengths**: Files of different lengths presented a challenge, as I tended to prefer larger files for their more substantial data volume, which I believed would provide a more robust basis for prediction.</w:t>
-      </w:r>
-    </w:p>
-    <w:p/>
-    <w:p>
-      <w:r>
-        <w:t>To handle these issues, I developed a comprehensive pipeline controlled by my `opinion_miner_controller` function. This pipeline is executed in the final two cells of my notebook, where the opinion miner runs and outputs various samples. The process includes several critical functions:</w:t>
-      </w:r>
-    </w:p>
-    <w:p/>
-    <w:p>
-      <w:r>
-        <w:t>1. **Read File**: A pre-built parser manages data nuances, such as titles, annotations, and special string characters. It separates text data from tags and sentiments, organi</w:t>
-      </w:r>
-      <w:r>
-        <w:t>s</w:t>
-      </w:r>
-      <w:r>
-        <w:t>ing it into a structured pandas dataframe.</w:t>
-      </w:r>
-    </w:p>
-    <w:p/>
-    <w:p>
-      <w:r>
-        <w:t>2. **Pre-Processing Controller**: This function prepares the data for analysis by cleaning text, processing stop words, tokeni</w:t>
-      </w:r>
-      <w:r>
-        <w:t>s</w:t>
-      </w:r>
-      <w:r>
-        <w:t>ing, lemmati</w:t>
-      </w:r>
-      <w:r>
-        <w:t>s</w:t>
-      </w:r>
-      <w:r>
-        <w:t>ing, and chunking nouns. Feature normali</w:t>
-      </w:r>
-      <w:r>
-        <w:t>s</w:t>
-      </w:r>
-      <w:r>
-        <w:t>ation for machine learning occurs later in the pipeline.</w:t>
-      </w:r>
-    </w:p>
-    <w:p/>
-    <w:p>
-      <w:r>
-        <w:t>3. **Feature Extraction**: Adjusts based on the pre-processing string type, a similarity threshold between product and features, and a choice between two feature extraction models.</w:t>
-      </w:r>
-    </w:p>
-    <w:p/>
-    <w:p>
-      <w:r>
-        <w:lastRenderedPageBreak/>
-        <w:t>4. **Sentiment Analysis**: The `sentiment_controller` uses parameters like the sentiment classifier and the pre-processing review string type to apply either Vader_blob classification or senti classification.</w:t>
-      </w:r>
-    </w:p>
-    <w:p/>
-    <w:p>
-      <w:r>
-        <w:t>5. **Further Processing**: Includes creating feature table dictionaries and mapping dictionaries to align similar words (e.g., 'picture' and 'pic') to their correct tags for evaluation.</w:t>
-      </w:r>
-    </w:p>
-    <w:p/>
-    <w:p>
-      <w:r>
-        <w:t>6. **Output**: Outputs include a confusion matrix, a metrics table showing precision, accuracy, recall, and the F1 score, and a feature table from the miner.</w:t>
-      </w:r>
-    </w:p>
-    <w:p/>
-    <w:p>
-      <w:r>
-        <w:t>Additionally, outside the `opinion_miner_controller`, I developed functions to optimi</w:t>
-      </w:r>
-      <w:r>
-        <w:t>s</w:t>
-      </w:r>
-      <w:r>
-        <w:t>e the miner’s performance:</w:t>
-      </w:r>
-    </w:p>
-    <w:p/>
-    <w:p>
-      <w:r>
-        <w:t>- **Average Metrics**: Averages evaluation metrics across three sample files.</w:t>
-      </w:r>
-    </w:p>
-    <w:p/>
-    <w:p>
-      <w:r>
-        <w:t>- **Sentiment Model Average Comparison**: Compares the performance of two sentiment models.</w:t>
-      </w:r>
-    </w:p>
-    <w:p/>
-    <w:p>
-      <w:r>
-        <w:t>- **Noun Model Comparison**: Shows differences between two noun extraction methods.</w:t>
-      </w:r>
-    </w:p>
-    <w:p/>
-    <w:p>
-      <w:r>
-        <w:t>- **Show Optimum String Variables**: Identifies the best pre-processed strings for the miner.</w:t>
-      </w:r>
-    </w:p>
-    <w:p/>
-    <w:p>
-      <w:r>
-        <w:t>- **Sim Filter**: Finds the optimal similarity parameter for feature extraction.</w:t>
-      </w:r>
-    </w:p>
-    <w:p/>
-    <w:p>
-      <w:r>
-        <w:t>- **Build ML Classifier and Evaluate ML Classifier**: An alternative approach using a OneVsRestClassifier to both extract and classify features.</w:t>
-      </w:r>
-    </w:p>
-    <w:p/>
-    <w:p>
-      <w:r>
-        <w:t>Overall, these tools and methodologies allow me to address the initial data limitations effectively, optimi</w:t>
-      </w:r>
-      <w:r>
-        <w:t>s</w:t>
-      </w:r>
-      <w:r>
-        <w:t>ing the evaluation and analysis process to achieve reliable results.</w:t>
-      </w:r>
-    </w:p>
-    <w:p/>
-    <w:p/>
-    <w:p/>
-    <w:p/>
-    <w:p/>
-    <w:p/>
-    <w:p/>
-    <w:p/>
-    <w:p/>
-    <w:p/>
-    <w:p/>
-    <w:p/>
-    <w:p/>
-    <w:p/>
-    <w:p/>
+    <w:p>
+      <w:pPr>
+        <w:rPr>
+          <w:lang w:val="en-GB"/>
+        </w:rPr>
+      </w:pPr>
+    </w:p>
+    <w:p>
+      <w:pPr>
+        <w:rPr>
+          <w:lang w:val="en-GB"/>
+        </w:rPr>
+      </w:pPr>
+      <w:r>
+        <w:rPr>
+          <w:lang w:val="en-GB"/>
+        </w:rPr>
+        <w:t>- **Varying File Lengths**: Files varied in length. I tended to prefer larger files for their more substantial data volume, which I believed would provide a more robust basis for prediction.</w:t>
+      </w:r>
+    </w:p>
+    <w:p>
+      <w:pPr>
+        <w:rPr>
+          <w:lang w:val="en-GB"/>
+        </w:rPr>
+      </w:pPr>
+    </w:p>
+    <w:p>
+      <w:pPr>
+        <w:rPr>
+          <w:lang w:val="en-GB"/>
+        </w:rPr>
+      </w:pPr>
+      <w:r>
+        <w:rPr>
+          <w:lang w:val="en-GB"/>
+        </w:rPr>
+        <w:t>To handle these issues, I developed a pipeline controlled by my `</w:t>
+      </w:r>
+      <w:proofErr w:type="spellStart"/>
+      <w:r>
+        <w:rPr>
+          <w:lang w:val="en-GB"/>
+        </w:rPr>
+        <w:t>opinion_miner_controller</w:t>
+      </w:r>
+      <w:proofErr w:type="spellEnd"/>
+      <w:r>
+        <w:rPr>
+          <w:lang w:val="en-GB"/>
+        </w:rPr>
+        <w:t>` function. This pipeline is executed in the final two cells of my notebook, where the opinion miner runs and outputs various samples. The process includes several critical functions:</w:t>
+      </w:r>
+    </w:p>
+    <w:p>
+      <w:pPr>
+        <w:rPr>
+          <w:lang w:val="en-GB"/>
+        </w:rPr>
+      </w:pPr>
+    </w:p>
+    <w:p>
+      <w:pPr>
+        <w:rPr>
+          <w:lang w:val="en-GB"/>
+        </w:rPr>
+      </w:pPr>
+      <w:r>
+        <w:rPr>
+          <w:lang w:val="en-GB"/>
+        </w:rPr>
+        <w:t>1. `</w:t>
+      </w:r>
+      <w:proofErr w:type="spellStart"/>
+      <w:r>
+        <w:rPr>
+          <w:lang w:val="en-GB"/>
+        </w:rPr>
+        <w:t>read_file</w:t>
+      </w:r>
+      <w:proofErr w:type="spellEnd"/>
+      <w:r>
+        <w:rPr>
+          <w:lang w:val="en-GB"/>
+        </w:rPr>
+        <w:t xml:space="preserve">`: My data parser manages data nuances, such as titles, annotations, and special string characters. It separates text data from tags and sentiments, organising it into a structured Pandas </w:t>
+      </w:r>
+      <w:proofErr w:type="spellStart"/>
+      <w:r>
+        <w:rPr>
+          <w:lang w:val="en-GB"/>
+        </w:rPr>
+        <w:t>dataframe</w:t>
+      </w:r>
+      <w:proofErr w:type="spellEnd"/>
+      <w:r>
+        <w:rPr>
+          <w:lang w:val="en-GB"/>
+        </w:rPr>
+        <w:t>.</w:t>
+      </w:r>
+    </w:p>
+    <w:p>
+      <w:pPr>
+        <w:rPr>
+          <w:lang w:val="en-GB"/>
+        </w:rPr>
+      </w:pPr>
+    </w:p>
+    <w:p>
+      <w:pPr>
+        <w:rPr>
+          <w:lang w:val="en-GB"/>
+        </w:rPr>
+      </w:pPr>
+      <w:r>
+        <w:rPr>
+          <w:lang w:val="en-GB"/>
+        </w:rPr>
+        <w:t>2. `</w:t>
+      </w:r>
+      <w:proofErr w:type="spellStart"/>
+      <w:r>
+        <w:rPr>
+          <w:lang w:val="en-GB"/>
+        </w:rPr>
+        <w:t>pre_processing_controller</w:t>
+      </w:r>
+      <w:proofErr w:type="spellEnd"/>
+      <w:r>
+        <w:rPr>
+          <w:lang w:val="en-GB"/>
+        </w:rPr>
+        <w:t xml:space="preserve">`: This function prepares the data for analysis by cleaning text, processing stop words, tokenising, lemmatising, and chunking nouns. Feature normalisation for machine learning is a part of </w:t>
+      </w:r>
+      <w:proofErr w:type="gramStart"/>
+      <w:r>
+        <w:rPr>
+          <w:lang w:val="en-GB"/>
+        </w:rPr>
+        <w:t>pre-processing, but</w:t>
+      </w:r>
+      <w:proofErr w:type="gramEnd"/>
+      <w:r>
+        <w:rPr>
+          <w:lang w:val="en-GB"/>
+        </w:rPr>
+        <w:t xml:space="preserve"> run outside of the main pipeline.</w:t>
+      </w:r>
+    </w:p>
+    <w:p>
+      <w:pPr>
+        <w:rPr>
+          <w:lang w:val="en-GB"/>
+        </w:rPr>
+      </w:pPr>
+    </w:p>
+    <w:p>
+      <w:pPr>
+        <w:rPr>
+          <w:lang w:val="en-GB"/>
+        </w:rPr>
+      </w:pPr>
+      <w:r>
+        <w:rPr>
+          <w:lang w:val="en-GB"/>
+        </w:rPr>
+        <w:t>3. `</w:t>
+      </w:r>
+      <w:proofErr w:type="spellStart"/>
+      <w:r>
+        <w:rPr>
+          <w:lang w:val="en-GB"/>
+        </w:rPr>
+        <w:t>feature_extraction</w:t>
+      </w:r>
+      <w:proofErr w:type="spellEnd"/>
+      <w:r>
+        <w:rPr>
+          <w:lang w:val="en-GB"/>
+        </w:rPr>
+        <w:t xml:space="preserve">`: Extracts features from the parsed review based on the pre-processing string type, a similarity threshold between product and features, and a choice between two feature extraction models. </w:t>
+      </w:r>
+      <w:proofErr w:type="spellStart"/>
+      <w:r>
+        <w:rPr>
+          <w:lang w:val="en-GB"/>
+        </w:rPr>
+        <w:t>gloVe</w:t>
+      </w:r>
+      <w:proofErr w:type="spellEnd"/>
+      <w:r>
+        <w:rPr>
+          <w:lang w:val="en-GB"/>
+        </w:rPr>
+        <w:t xml:space="preserve"> and Word2Vec similarity models are used to </w:t>
+      </w:r>
+      <w:proofErr w:type="spellStart"/>
+      <w:r>
+        <w:rPr>
+          <w:lang w:val="en-GB"/>
+        </w:rPr>
+        <w:t>assst</w:t>
+      </w:r>
+      <w:proofErr w:type="spellEnd"/>
+      <w:r>
+        <w:rPr>
+          <w:lang w:val="en-GB"/>
+        </w:rPr>
+        <w:t xml:space="preserve"> in extracting nouns with a relation to the product. </w:t>
+      </w:r>
+    </w:p>
+    <w:p>
+      <w:pPr>
+        <w:rPr>
+          <w:lang w:val="en-GB"/>
+        </w:rPr>
+      </w:pPr>
+    </w:p>
+    <w:p>
+      <w:pPr>
+        <w:rPr>
+          <w:lang w:val="en-GB"/>
+        </w:rPr>
+      </w:pPr>
+      <w:r>
+        <w:rPr>
+          <w:lang w:val="en-GB"/>
+        </w:rPr>
+        <w:t>5. `</w:t>
+      </w:r>
+      <w:proofErr w:type="spellStart"/>
+      <w:r>
+        <w:rPr>
+          <w:lang w:val="en-GB"/>
+        </w:rPr>
+        <w:t>sentiment_controller</w:t>
+      </w:r>
+      <w:proofErr w:type="spellEnd"/>
+      <w:r>
+        <w:rPr>
+          <w:lang w:val="en-GB"/>
+        </w:rPr>
+        <w:t xml:space="preserve">`: Uses parameters like the sentiment classifier and the pre-processing review string type to apply either a Vader / </w:t>
+      </w:r>
+      <w:proofErr w:type="spellStart"/>
+      <w:r>
+        <w:rPr>
+          <w:lang w:val="en-GB"/>
+        </w:rPr>
+        <w:t>TextBlob</w:t>
+      </w:r>
+      <w:proofErr w:type="spellEnd"/>
+      <w:r>
+        <w:rPr>
+          <w:lang w:val="en-GB"/>
+        </w:rPr>
+        <w:t xml:space="preserve"> classification or a </w:t>
+      </w:r>
+      <w:proofErr w:type="spellStart"/>
+      <w:r>
+        <w:rPr>
+          <w:lang w:val="en-GB"/>
+        </w:rPr>
+        <w:t>SentiWordNet</w:t>
+      </w:r>
+      <w:proofErr w:type="spellEnd"/>
+      <w:r>
+        <w:rPr>
+          <w:lang w:val="en-GB"/>
+        </w:rPr>
+        <w:t xml:space="preserve"> classification.</w:t>
+      </w:r>
+    </w:p>
+    <w:p>
+      <w:pPr>
+        <w:rPr>
+          <w:lang w:val="en-GB"/>
+        </w:rPr>
+      </w:pPr>
+    </w:p>
+    <w:p>
+      <w:pPr>
+        <w:rPr>
+          <w:lang w:val="en-GB"/>
+        </w:rPr>
+      </w:pPr>
+      <w:r>
+        <w:rPr>
+          <w:lang w:val="en-GB"/>
+        </w:rPr>
+        <w:t>6. **Further Processing**: Includes creating feature table dictionaries and mapping dictionaries to align similar words (e.g., 'picture' and 'pic') to their correct tags for evaluation.</w:t>
+      </w:r>
+    </w:p>
+    <w:p>
+      <w:pPr>
+        <w:rPr>
+          <w:lang w:val="en-GB"/>
+        </w:rPr>
+      </w:pPr>
+    </w:p>
+    <w:p>
+      <w:pPr>
+        <w:rPr>
+          <w:lang w:val="en-GB"/>
+        </w:rPr>
+      </w:pPr>
+      <w:r>
+        <w:rPr>
+          <w:lang w:val="en-GB"/>
+        </w:rPr>
+        <w:t>7. **Output**: Outputs include a confusion matrix, a metrics table showing precision, accuracy, recall, and the F1 score, and a feature table from the miner.</w:t>
+      </w:r>
+    </w:p>
+    <w:p>
+      <w:pPr>
+        <w:rPr>
+          <w:lang w:val="en-GB"/>
+        </w:rPr>
+      </w:pPr>
+    </w:p>
+    <w:p>
+      <w:pPr>
+        <w:rPr>
+          <w:lang w:val="en-GB"/>
+        </w:rPr>
+      </w:pPr>
+      <w:r>
+        <w:rPr>
+          <w:lang w:val="en-GB"/>
+        </w:rPr>
+        <w:t>Additionally, outside the `</w:t>
+      </w:r>
+      <w:proofErr w:type="spellStart"/>
+      <w:r>
+        <w:rPr>
+          <w:lang w:val="en-GB"/>
+        </w:rPr>
+        <w:t>opinion_miner_controller</w:t>
+      </w:r>
+      <w:proofErr w:type="spellEnd"/>
+      <w:r>
+        <w:rPr>
+          <w:lang w:val="en-GB"/>
+        </w:rPr>
+        <w:t>` function, I developed functions to optimise the miner’s performance:</w:t>
+      </w:r>
+    </w:p>
+    <w:p>
+      <w:pPr>
+        <w:rPr>
+          <w:lang w:val="en-GB"/>
+        </w:rPr>
+      </w:pPr>
+    </w:p>
+    <w:p>
+      <w:pPr>
+        <w:rPr>
+          <w:lang w:val="en-GB"/>
+        </w:rPr>
+      </w:pPr>
+      <w:r>
+        <w:rPr>
+          <w:lang w:val="en-GB"/>
+        </w:rPr>
+        <w:t>- `</w:t>
+      </w:r>
+      <w:proofErr w:type="spellStart"/>
+      <w:r>
+        <w:rPr>
+          <w:lang w:val="en-GB"/>
+        </w:rPr>
+        <w:t>average_metrics</w:t>
+      </w:r>
+      <w:proofErr w:type="spellEnd"/>
+      <w:r>
+        <w:rPr>
+          <w:lang w:val="en-GB"/>
+        </w:rPr>
+        <w:t>`: Averages evaluation metrics across three sample files.</w:t>
+      </w:r>
+    </w:p>
+    <w:p>
+      <w:pPr>
+        <w:rPr>
+          <w:lang w:val="en-GB"/>
+        </w:rPr>
+      </w:pPr>
+    </w:p>
+    <w:p>
+      <w:pPr>
+        <w:rPr>
+          <w:lang w:val="en-GB"/>
+        </w:rPr>
+      </w:pPr>
+      <w:r>
+        <w:rPr>
+          <w:lang w:val="en-GB"/>
+        </w:rPr>
+        <w:t>- `</w:t>
+      </w:r>
+      <w:proofErr w:type="spellStart"/>
+      <w:r>
+        <w:rPr>
+          <w:lang w:val="en-GB"/>
+        </w:rPr>
+        <w:t>sentiment_model_average_comparison</w:t>
+      </w:r>
+      <w:proofErr w:type="spellEnd"/>
+      <w:r>
+        <w:rPr>
+          <w:lang w:val="en-GB"/>
+        </w:rPr>
+        <w:t>`: Compares the performance of two sentiment models.</w:t>
+      </w:r>
+    </w:p>
+    <w:p>
+      <w:pPr>
+        <w:rPr>
+          <w:lang w:val="en-GB"/>
+        </w:rPr>
+      </w:pPr>
+    </w:p>
+    <w:p>
+      <w:pPr>
+        <w:rPr>
+          <w:lang w:val="en-GB"/>
+        </w:rPr>
+      </w:pPr>
+      <w:r>
+        <w:rPr>
+          <w:lang w:val="en-GB"/>
+        </w:rPr>
+        <w:t>- `</w:t>
+      </w:r>
+      <w:proofErr w:type="spellStart"/>
+      <w:r>
+        <w:rPr>
+          <w:lang w:val="en-GB"/>
+        </w:rPr>
+        <w:t>noun_model_comparison</w:t>
+      </w:r>
+      <w:proofErr w:type="spellEnd"/>
+      <w:r>
+        <w:rPr>
+          <w:lang w:val="en-GB"/>
+        </w:rPr>
+        <w:t>`: Shows differences between two noun extraction methods.</w:t>
+      </w:r>
+    </w:p>
+    <w:p>
+      <w:pPr>
+        <w:rPr>
+          <w:lang w:val="en-GB"/>
+        </w:rPr>
+      </w:pPr>
+    </w:p>
+    <w:p>
+      <w:pPr>
+        <w:rPr>
+          <w:lang w:val="en-GB"/>
+        </w:rPr>
+      </w:pPr>
+      <w:r>
+        <w:rPr>
+          <w:lang w:val="en-GB"/>
+        </w:rPr>
+        <w:t>- `</w:t>
+      </w:r>
+      <w:proofErr w:type="spellStart"/>
+      <w:r>
+        <w:rPr>
+          <w:lang w:val="en-GB"/>
+        </w:rPr>
+        <w:t>show_optimum_string_variables</w:t>
+      </w:r>
+      <w:proofErr w:type="spellEnd"/>
+      <w:r>
+        <w:rPr>
+          <w:lang w:val="en-GB"/>
+        </w:rPr>
+        <w:t>`: Identifies the best pre-processed strings for the miner.</w:t>
+      </w:r>
+    </w:p>
+    <w:p>
+      <w:pPr>
+        <w:rPr>
+          <w:lang w:val="en-GB"/>
+        </w:rPr>
+      </w:pPr>
+    </w:p>
+    <w:p>
+      <w:pPr>
+        <w:rPr>
+          <w:lang w:val="en-GB"/>
+        </w:rPr>
+      </w:pPr>
+      <w:r>
+        <w:rPr>
+          <w:lang w:val="en-GB"/>
+        </w:rPr>
+        <w:t>- `</w:t>
+      </w:r>
+      <w:proofErr w:type="spellStart"/>
+      <w:r>
+        <w:rPr>
+          <w:lang w:val="en-GB"/>
+        </w:rPr>
+        <w:t>sim_filter</w:t>
+      </w:r>
+      <w:proofErr w:type="spellEnd"/>
+      <w:r>
+        <w:rPr>
+          <w:lang w:val="en-GB"/>
+        </w:rPr>
+        <w:t>`: Finds the optimal similarity parameter for feature extraction.</w:t>
+      </w:r>
+    </w:p>
+    <w:p>
+      <w:pPr>
+        <w:rPr>
+          <w:lang w:val="en-GB"/>
+        </w:rPr>
+      </w:pPr>
+    </w:p>
+    <w:p>
+      <w:pPr>
+        <w:rPr>
+          <w:lang w:val="en-GB"/>
+        </w:rPr>
+      </w:pPr>
+      <w:r>
+        <w:rPr>
+          <w:lang w:val="en-GB"/>
+        </w:rPr>
+        <w:t>- `</w:t>
+      </w:r>
+      <w:proofErr w:type="spellStart"/>
+      <w:r>
+        <w:rPr>
+          <w:lang w:val="en-GB"/>
+        </w:rPr>
+        <w:t>build_ml_classifier</w:t>
+      </w:r>
+      <w:proofErr w:type="spellEnd"/>
+      <w:r>
+        <w:rPr>
+          <w:lang w:val="en-GB"/>
+        </w:rPr>
+        <w:t>` and `</w:t>
+      </w:r>
+      <w:proofErr w:type="spellStart"/>
+      <w:r>
+        <w:rPr>
+          <w:lang w:val="en-GB"/>
+        </w:rPr>
+        <w:t>evaluate_ml_classifier</w:t>
+      </w:r>
+      <w:proofErr w:type="spellEnd"/>
+      <w:r>
+        <w:rPr>
+          <w:lang w:val="en-GB"/>
+        </w:rPr>
+        <w:t xml:space="preserve">`: An alternative approach using a </w:t>
+      </w:r>
+      <w:proofErr w:type="spellStart"/>
+      <w:r>
+        <w:rPr>
+          <w:lang w:val="en-GB"/>
+        </w:rPr>
+        <w:t>OneVsRestClassifier</w:t>
+      </w:r>
+      <w:proofErr w:type="spellEnd"/>
+      <w:r>
+        <w:rPr>
+          <w:lang w:val="en-GB"/>
+        </w:rPr>
+        <w:t xml:space="preserve"> to both extract and classify features.</w:t>
+      </w:r>
+    </w:p>
+    <w:p>
+      <w:pPr>
+        <w:rPr>
+          <w:lang w:val="en-GB"/>
+        </w:rPr>
+      </w:pPr>
+    </w:p>
+    <w:p>
+      <w:pPr>
+        <w:rPr>
+          <w:lang w:val="en-GB"/>
+        </w:rPr>
+      </w:pPr>
+    </w:p>
+    <w:p>
+      <w:pPr>
+        <w:rPr>
+          <w:lang w:val="en-GB"/>
+        </w:rPr>
+      </w:pPr>
+    </w:p>
+    <w:p>
+      <w:pPr>
+        <w:rPr>
+          <w:lang w:val="en-GB"/>
+        </w:rPr>
+      </w:pPr>
+    </w:p>
+    <w:p>
+      <w:pPr>
+        <w:rPr>
+          <w:lang w:val="en-GB"/>
+        </w:rPr>
+      </w:pPr>
+    </w:p>
+    <w:p>
+      <w:pPr>
+        <w:rPr>
+          <w:lang w:val="en-GB"/>
+        </w:rPr>
+      </w:pPr>
+    </w:p>
     <w:p>
       <w:pPr>
         <w:rPr>
           <w:b/>
           <w:bCs/>
+          <w:lang w:val="en-GB"/>
         </w:rPr>
       </w:pPr>
       <w:r>
         <w:rPr>
           <w:b/>
           <w:bCs/>
+          <w:lang w:val="en-GB"/>
+        </w:rPr>
+        <w:t># Data Pre-Processing</w:t>
+      </w:r>
+    </w:p>
+    <w:p>
+      <w:pPr>
+        <w:rPr>
+          <w:lang w:val="en-GB"/>
+        </w:rPr>
+      </w:pPr>
+    </w:p>
+    <w:p>
+      <w:pPr>
+        <w:rPr>
+          <w:lang w:val="en-GB"/>
+        </w:rPr>
+      </w:pPr>
+      <w:r>
+        <w:rPr>
+          <w:lang w:val="en-GB"/>
+        </w:rPr>
+        <w:t>The data parsing process initiates with the `</w:t>
+      </w:r>
+      <w:proofErr w:type="spellStart"/>
+      <w:r>
+        <w:rPr>
+          <w:lang w:val="en-GB"/>
+        </w:rPr>
+        <w:t>read_file</w:t>
+      </w:r>
+      <w:proofErr w:type="spellEnd"/>
+      <w:r>
+        <w:rPr>
+          <w:lang w:val="en-GB"/>
+        </w:rPr>
+        <w:t>` function, designed to effectively handle and extract pertinent content from data files. This function begins by reading the file, identifying, and excluding metadata indicated by a line of asterisks. It then addresses complexities such as titles marked by `[t]`, which are handled by the `</w:t>
+      </w:r>
+      <w:proofErr w:type="spellStart"/>
+      <w:r>
+        <w:rPr>
+          <w:lang w:val="en-GB"/>
+        </w:rPr>
+        <w:t>handle_titles</w:t>
+      </w:r>
+      <w:proofErr w:type="spellEnd"/>
+      <w:r>
+        <w:rPr>
+          <w:lang w:val="en-GB"/>
+        </w:rPr>
+        <w:t>` function by appending the title to the corresponding review to preserve context and maintain data integrity.</w:t>
+      </w:r>
+    </w:p>
+    <w:p>
+      <w:pPr>
+        <w:rPr>
+          <w:lang w:val="en-GB"/>
+        </w:rPr>
+      </w:pPr>
+    </w:p>
+    <w:p>
+      <w:pPr>
+        <w:rPr>
+          <w:lang w:val="en-GB"/>
+        </w:rPr>
+      </w:pPr>
+      <w:r>
+        <w:rPr>
+          <w:lang w:val="en-GB"/>
         </w:rPr>
         <w:lastRenderedPageBreak/>
-        <w:t>Section 2</w:t>
-      </w:r>
-    </w:p>
-    <w:p>
-      <w:pPr>
-        <w:rPr>
-          <w:b/>
-          <w:bCs/>
-        </w:rPr>
-      </w:pPr>
-    </w:p>
-    <w:p>
-      <w:pPr>
-        <w:rPr>
-          <w:b/>
-          <w:bCs/>
-        </w:rPr>
-      </w:pPr>
-    </w:p>
-    <w:p>
-      <w:r>
-        <w:t>The approach to data parsing and pre-processing in the given system involves several meticulously designed steps to transform raw textual data into structured, analyzable formats. This multi-stage process begins with data extraction and continues through normalization and preparation for downstream analysis, such as sentiment analysis and machine learning.</w:t>
-      </w:r>
-    </w:p>
-    <w:p/>
-    <w:p>
-      <w:r>
-        <w:t>**1. Data Extraction (`read_file` function):**</w:t>
-      </w:r>
-    </w:p>
-    <w:p>
-      <w:r>
-        <w:t xml:space="preserve">   - The initial step involves reading a file and separating reviews based on predefined structures (e.g., markers like asterisks to indicate metadata). This function handles titles by appending them to the reviews if indicated by a marker `[t]`.</w:t>
-      </w:r>
-    </w:p>
-    <w:p>
-      <w:r>
-        <w:t xml:space="preserve">   - Reviews are split to separate the tags from the content using a delimiter `##`. If no delimiter is found, the tags are noted as empty, which ensures that every piece of text is accounted for without losing data integrity.</w:t>
-      </w:r>
-    </w:p>
-    <w:p/>
-    <w:p>
-      <w:r>
-        <w:t>**2. Handling Titles (`handle_titles` function):**</w:t>
-      </w:r>
-    </w:p>
-    <w:p>
-      <w:r>
-        <w:t xml:space="preserve">   - Titles are integrated with their corresponding reviews when marked by `[t]`. This ensures that any additional context provided by titles is preserved within the main text, enhancing the quality and context of the data processed.</w:t>
-      </w:r>
-    </w:p>
-    <w:p/>
-    <w:p>
-      <w:r>
-        <w:t>**3. Normalizing Tags (`parse_and_normalise_tags` function):**</w:t>
-      </w:r>
-    </w:p>
-    <w:p>
-      <w:r>
-        <w:t xml:space="preserve">   - Tags and sentiments associated with each review are extracted and normalized. Sentiments expressed as numeric values are averaged if multiple sentiments are listed for a single tag. This step provides a clean, consistent set of tags and sentiments for each review, facilitating accurate sentiment analysis.</w:t>
-      </w:r>
-    </w:p>
-    <w:p/>
-    <w:p>
-      <w:r>
-        <w:t>**4. Preprocessing Controller (`pre_processing_controller` function):**</w:t>
-      </w:r>
-    </w:p>
-    <w:p>
-      <w:r>
-        <w:t xml:space="preserve">   - This comprehensive function orchestrates several preprocessing steps:</w:t>
-      </w:r>
-    </w:p>
-    <w:p>
-      <w:r>
-        <w:t xml:space="preserve">       - **Tokenization:** Splits the review into individual tokens while preserving compound phrases (e.g., 'credit_card') which are crucial for maintaining the semantic integrity of certain terms.</w:t>
-      </w:r>
-    </w:p>
-    <w:p>
-      <w:r>
-        <w:t xml:space="preserve">       - **Soft Filtering:** Applies a lighter filtration that includes conversion to lowercase and exclusion of non-alphabetic tokens unless they form part of a compound phrase. This step prepares the data for scenarios where nuanced information is essential.</w:t>
-      </w:r>
-    </w:p>
-    <w:p>
-      <w:r>
-        <w:t xml:space="preserve">       - **Hard Filtering:** Removes stopwords along with handling case and non-alphabetic characters, focusing the dataset on content-rich words.</w:t>
-      </w:r>
-    </w:p>
-    <w:p>
-      <w:r>
-        <w:t xml:space="preserve">       - **Lemmatization:** Converts words to their base forms, which helps in reducing the complexity of the dataset and improving the effectiveness of the analytical models.</w:t>
-      </w:r>
-    </w:p>
-    <w:p/>
-    <w:p>
-      <w:r>
-        <w:t>**5. Preservation of Semantic Relationships:**</w:t>
-      </w:r>
-    </w:p>
-    <w:p>
-      <w:r>
-        <w:t xml:space="preserve">   - Compound phrases are identified and preserved during tokenization, ensuring that critical relationships between words (e.g., adjectives and nouns they modify) are maintained. This step is crucial for tasks like feature extraction where the precise context of terms impacts the analysis outcome.</w:t>
-      </w:r>
-    </w:p>
-    <w:p/>
-    <w:p>
-      <w:r>
+        <w:t xml:space="preserve">Reviews are subsequently split using '##' as a delimiter to separate tags, which may contain embedded metadata and sentiment scores, from the main review content. The extracted tags and text data are then organised into a Pandas </w:t>
+      </w:r>
+      <w:proofErr w:type="spellStart"/>
+      <w:r>
+        <w:rPr>
+          <w:lang w:val="en-GB"/>
+        </w:rPr>
+        <w:t>dataframe</w:t>
+      </w:r>
+      <w:proofErr w:type="spellEnd"/>
+      <w:r>
+        <w:rPr>
+          <w:lang w:val="en-GB"/>
+        </w:rPr>
+        <w:t>.</w:t>
+      </w:r>
+    </w:p>
+    <w:p>
+      <w:pPr>
+        <w:rPr>
+          <w:lang w:val="en-GB"/>
+        </w:rPr>
+      </w:pPr>
+    </w:p>
+    <w:p>
+      <w:pPr>
+        <w:rPr>
+          <w:lang w:val="en-GB"/>
+        </w:rPr>
+      </w:pPr>
+      <w:r>
+        <w:rPr>
+          <w:lang w:val="en-GB"/>
+        </w:rPr>
+        <w:t xml:space="preserve">This </w:t>
+      </w:r>
+      <w:proofErr w:type="spellStart"/>
+      <w:r>
+        <w:rPr>
+          <w:lang w:val="en-GB"/>
+        </w:rPr>
+        <w:t>dataframe</w:t>
+      </w:r>
+      <w:proofErr w:type="spellEnd"/>
+      <w:r>
+        <w:rPr>
+          <w:lang w:val="en-GB"/>
+        </w:rPr>
+        <w:t xml:space="preserve"> is processed by the `</w:t>
+      </w:r>
+      <w:proofErr w:type="spellStart"/>
+      <w:r>
+        <w:rPr>
+          <w:lang w:val="en-GB"/>
+        </w:rPr>
+        <w:t>pre_processing_controller</w:t>
+      </w:r>
+      <w:proofErr w:type="spellEnd"/>
+      <w:r>
+        <w:rPr>
+          <w:lang w:val="en-GB"/>
+        </w:rPr>
+        <w:t>`, which includes several key functions:</w:t>
+      </w:r>
+    </w:p>
+    <w:p>
+      <w:pPr>
+        <w:rPr>
+          <w:lang w:val="en-GB"/>
+        </w:rPr>
+      </w:pPr>
+      <w:r>
+        <w:rPr>
+          <w:lang w:val="en-GB"/>
+        </w:rPr>
+        <w:t>- **</w:t>
+      </w:r>
+      <w:proofErr w:type="spellStart"/>
+      <w:r>
+        <w:rPr>
+          <w:lang w:val="en-GB"/>
+        </w:rPr>
+        <w:t>Tokenised_Review</w:t>
+      </w:r>
+      <w:proofErr w:type="spellEnd"/>
+      <w:r>
+        <w:rPr>
+          <w:lang w:val="en-GB"/>
+        </w:rPr>
+        <w:t>**: Tokenises reviews and preserves the integrity of compound phrases and adjectives directly linked to nouns using the `</w:t>
+      </w:r>
+      <w:proofErr w:type="spellStart"/>
+      <w:r>
+        <w:rPr>
+          <w:lang w:val="en-GB"/>
+        </w:rPr>
+        <w:t>preserve_compound_phrases</w:t>
+      </w:r>
+      <w:proofErr w:type="spellEnd"/>
+      <w:r>
+        <w:rPr>
+          <w:lang w:val="en-GB"/>
+        </w:rPr>
+        <w:t>` function. This function constructs compound phrases by concatenating related words with an underscore, thus preserving semantic relationships within the text.</w:t>
+      </w:r>
+    </w:p>
+    <w:p>
+      <w:pPr>
+        <w:rPr>
+          <w:lang w:val="en-GB"/>
+        </w:rPr>
+      </w:pPr>
+      <w:r>
+        <w:rPr>
+          <w:lang w:val="en-GB"/>
+        </w:rPr>
+        <w:t xml:space="preserve">  </w:t>
+      </w:r>
+    </w:p>
+    <w:p>
+      <w:pPr>
+        <w:rPr>
+          <w:lang w:val="en-GB"/>
+        </w:rPr>
+      </w:pPr>
+      <w:r>
+        <w:rPr>
+          <w:lang w:val="en-GB"/>
+        </w:rPr>
+        <w:t>- **</w:t>
+      </w:r>
+      <w:proofErr w:type="spellStart"/>
+      <w:r>
+        <w:rPr>
+          <w:lang w:val="en-GB"/>
+        </w:rPr>
+        <w:t>Soft_Filtered_Review</w:t>
+      </w:r>
+      <w:proofErr w:type="spellEnd"/>
+      <w:r>
+        <w:rPr>
+          <w:lang w:val="en-GB"/>
+        </w:rPr>
+        <w:t xml:space="preserve">**: Cleans up the </w:t>
+      </w:r>
+      <w:proofErr w:type="spellStart"/>
+      <w:r>
+        <w:rPr>
+          <w:lang w:val="en-GB"/>
+        </w:rPr>
+        <w:t>Tokenised_Review</w:t>
+      </w:r>
+      <w:proofErr w:type="spellEnd"/>
+      <w:r>
+        <w:rPr>
+          <w:lang w:val="en-GB"/>
+        </w:rPr>
+        <w:t xml:space="preserve"> by removing numerical characters, punctuation, and normalising capitalisation.</w:t>
+      </w:r>
+    </w:p>
+    <w:p>
+      <w:pPr>
+        <w:rPr>
+          <w:lang w:val="en-GB"/>
+        </w:rPr>
+      </w:pPr>
+      <w:r>
+        <w:rPr>
+          <w:lang w:val="en-GB"/>
+        </w:rPr>
+        <w:t xml:space="preserve">  </w:t>
+      </w:r>
+    </w:p>
+    <w:p>
+      <w:pPr>
+        <w:rPr>
+          <w:lang w:val="en-GB"/>
+        </w:rPr>
+      </w:pPr>
+      <w:r>
+        <w:rPr>
+          <w:lang w:val="en-GB"/>
+        </w:rPr>
+        <w:t>- **</w:t>
+      </w:r>
+      <w:proofErr w:type="spellStart"/>
+      <w:r>
+        <w:rPr>
+          <w:lang w:val="en-GB"/>
+        </w:rPr>
+        <w:t>Soft_Filtered_Review_String</w:t>
+      </w:r>
+      <w:proofErr w:type="spellEnd"/>
+      <w:r>
+        <w:rPr>
+          <w:lang w:val="en-GB"/>
+        </w:rPr>
+        <w:t xml:space="preserve">**: Converts </w:t>
+      </w:r>
+      <w:proofErr w:type="spellStart"/>
+      <w:r>
+        <w:rPr>
+          <w:lang w:val="en-GB"/>
+        </w:rPr>
+        <w:t>Soft_Filtered_Review</w:t>
+      </w:r>
+      <w:proofErr w:type="spellEnd"/>
+      <w:r>
+        <w:rPr>
+          <w:lang w:val="en-GB"/>
+        </w:rPr>
+        <w:t xml:space="preserve"> to a string and processes it through `</w:t>
+      </w:r>
+      <w:proofErr w:type="spellStart"/>
+      <w:r>
+        <w:rPr>
+          <w:lang w:val="en-GB"/>
+        </w:rPr>
+        <w:t>chunking_post_process</w:t>
+      </w:r>
+      <w:proofErr w:type="spellEnd"/>
+      <w:r>
+        <w:rPr>
+          <w:lang w:val="en-GB"/>
+        </w:rPr>
+        <w:t>` to further preserve compound phrases.</w:t>
+      </w:r>
+    </w:p>
+    <w:p>
+      <w:pPr>
+        <w:rPr>
+          <w:lang w:val="en-GB"/>
+        </w:rPr>
+      </w:pPr>
+      <w:r>
+        <w:rPr>
+          <w:lang w:val="en-GB"/>
+        </w:rPr>
+        <w:t xml:space="preserve">  </w:t>
+      </w:r>
+    </w:p>
+    <w:p>
+      <w:pPr>
+        <w:rPr>
+          <w:lang w:val="en-GB"/>
+        </w:rPr>
+      </w:pPr>
+      <w:r>
+        <w:rPr>
+          <w:lang w:val="en-GB"/>
+        </w:rPr>
+        <w:t>- **</w:t>
+      </w:r>
+      <w:proofErr w:type="spellStart"/>
+      <w:r>
+        <w:rPr>
+          <w:lang w:val="en-GB"/>
+        </w:rPr>
+        <w:t>Filtered_Review</w:t>
+      </w:r>
+      <w:proofErr w:type="spellEnd"/>
+      <w:r>
+        <w:rPr>
+          <w:lang w:val="en-GB"/>
+        </w:rPr>
+        <w:t xml:space="preserve">**: Applies more aggressive filtering than </w:t>
+      </w:r>
+      <w:proofErr w:type="spellStart"/>
+      <w:r>
+        <w:rPr>
+          <w:lang w:val="en-GB"/>
+        </w:rPr>
+        <w:t>Soft_Filtered_Review</w:t>
+      </w:r>
+      <w:proofErr w:type="spellEnd"/>
+      <w:r>
+        <w:rPr>
+          <w:lang w:val="en-GB"/>
+        </w:rPr>
+        <w:t xml:space="preserve"> by removing </w:t>
+      </w:r>
+      <w:proofErr w:type="spellStart"/>
+      <w:r>
+        <w:rPr>
+          <w:lang w:val="en-GB"/>
+        </w:rPr>
+        <w:t>stopwords</w:t>
+      </w:r>
+      <w:proofErr w:type="spellEnd"/>
+      <w:r>
+        <w:rPr>
+          <w:lang w:val="en-GB"/>
+        </w:rPr>
+        <w:t>, using the `</w:t>
+      </w:r>
+      <w:proofErr w:type="spellStart"/>
+      <w:proofErr w:type="gramStart"/>
+      <w:r>
+        <w:rPr>
+          <w:lang w:val="en-GB"/>
+        </w:rPr>
+        <w:t>nltk.corpus</w:t>
+      </w:r>
+      <w:proofErr w:type="spellEnd"/>
+      <w:proofErr w:type="gramEnd"/>
+      <w:r>
+        <w:rPr>
+          <w:lang w:val="en-GB"/>
+        </w:rPr>
+        <w:t>` library.</w:t>
+      </w:r>
+    </w:p>
+    <w:p>
+      <w:pPr>
+        <w:rPr>
+          <w:lang w:val="en-GB"/>
+        </w:rPr>
+      </w:pPr>
+      <w:r>
+        <w:rPr>
+          <w:lang w:val="en-GB"/>
+        </w:rPr>
+        <w:t xml:space="preserve">  </w:t>
+      </w:r>
+    </w:p>
+    <w:p>
+      <w:pPr>
+        <w:rPr>
+          <w:lang w:val="en-GB"/>
+        </w:rPr>
+      </w:pPr>
+      <w:r>
+        <w:rPr>
+          <w:lang w:val="en-GB"/>
+        </w:rPr>
+        <w:t>- **</w:t>
+      </w:r>
+      <w:proofErr w:type="spellStart"/>
+      <w:r>
+        <w:rPr>
+          <w:lang w:val="en-GB"/>
+        </w:rPr>
+        <w:t>Lemmatised_Review_String</w:t>
+      </w:r>
+      <w:proofErr w:type="spellEnd"/>
+      <w:r>
+        <w:rPr>
+          <w:lang w:val="en-GB"/>
+        </w:rPr>
+        <w:t>**: Lemmatises reviews using the `Spacy` NLP library to reduce word dilution and enhance uniformity across the text data. Lemmatisation is a valuable pre-processing step that reduces words to their base forms, simplifying text complexity. Lemmatisation improves data consistency, by standardising words.</w:t>
+      </w:r>
+    </w:p>
+    <w:p>
+      <w:pPr>
+        <w:rPr>
+          <w:lang w:val="en-GB"/>
+        </w:rPr>
+      </w:pPr>
+    </w:p>
+    <w:p>
+      <w:pPr>
+        <w:rPr>
+          <w:lang w:val="en-GB"/>
+        </w:rPr>
+      </w:pPr>
+    </w:p>
+    <w:p>
+      <w:pPr>
+        <w:rPr>
+          <w:lang w:val="en-GB"/>
+        </w:rPr>
+      </w:pPr>
+      <w:r>
+        <w:rPr>
+          <w:lang w:val="en-GB"/>
+        </w:rPr>
+        <w:t>Additionally, the `</w:t>
+      </w:r>
+      <w:proofErr w:type="spellStart"/>
+      <w:r>
+        <w:rPr>
+          <w:lang w:val="en-GB"/>
+        </w:rPr>
+        <w:t>parse_and_normalise_tags</w:t>
+      </w:r>
+      <w:proofErr w:type="spellEnd"/>
+      <w:r>
+        <w:rPr>
+          <w:lang w:val="en-GB"/>
+        </w:rPr>
+        <w:t>` function parses annotated tags into a machine-readable format and normalises features to create a vector matrix, facilitating further machine learning applications.</w:t>
+      </w:r>
+    </w:p>
+    <w:p>
+      <w:pPr>
+        <w:rPr>
+          <w:lang w:val="en-GB"/>
+        </w:rPr>
+      </w:pPr>
+    </w:p>
+    <w:p>
+      <w:pPr>
+        <w:rPr>
+          <w:lang w:val="en-GB"/>
+        </w:rPr>
+      </w:pPr>
+    </w:p>
+    <w:p>
+      <w:pPr>
+        <w:rPr>
+          <w:lang w:val="en-GB"/>
+        </w:rPr>
+      </w:pPr>
+    </w:p>
+    <w:p>
+      <w:pPr>
+        <w:rPr>
+          <w:lang w:val="en-GB"/>
+        </w:rPr>
+      </w:pPr>
+    </w:p>
+    <w:p>
+      <w:pPr>
+        <w:rPr>
+          <w:lang w:val="en-GB"/>
+        </w:rPr>
+      </w:pPr>
+    </w:p>
+    <w:p>
+      <w:pPr>
+        <w:rPr>
+          <w:lang w:val="en-GB"/>
+        </w:rPr>
+      </w:pPr>
+    </w:p>
+    <w:p>
+      <w:pPr>
+        <w:rPr>
+          <w:lang w:val="en-GB"/>
+        </w:rPr>
+      </w:pPr>
+    </w:p>
+    <w:p>
+      <w:pPr>
+        <w:rPr>
+          <w:lang w:val="en-GB"/>
+        </w:rPr>
+      </w:pPr>
+    </w:p>
+    <w:p>
+      <w:pPr>
+        <w:rPr>
+          <w:lang w:val="en-GB"/>
+        </w:rPr>
+      </w:pPr>
+    </w:p>
+    <w:p>
+      <w:pPr>
+        <w:rPr>
+          <w:lang w:val="en-GB"/>
+        </w:rPr>
+      </w:pPr>
+    </w:p>
+    <w:p>
+      <w:pPr>
+        <w:rPr>
+          <w:lang w:val="en-GB"/>
+        </w:rPr>
+      </w:pPr>
+    </w:p>
+    <w:p>
+      <w:pPr>
+        <w:rPr>
+          <w:lang w:val="en-GB"/>
+        </w:rPr>
+      </w:pPr>
+    </w:p>
+    <w:p>
+      <w:pPr>
+        <w:rPr>
+          <w:lang w:val="en-GB"/>
+        </w:rPr>
+      </w:pPr>
+    </w:p>
+    <w:p>
+      <w:pPr>
+        <w:rPr>
+          <w:lang w:val="en-GB"/>
+        </w:rPr>
+      </w:pPr>
+    </w:p>
+    <w:p>
+      <w:pPr>
+        <w:rPr>
+          <w:lang w:val="en-GB"/>
+        </w:rPr>
+      </w:pPr>
+    </w:p>
+    <w:p>
+      <w:pPr>
+        <w:rPr>
+          <w:lang w:val="en-GB"/>
+        </w:rPr>
+      </w:pPr>
+    </w:p>
+    <w:p>
+      <w:pPr>
+        <w:rPr>
+          <w:lang w:val="en-GB"/>
+        </w:rPr>
+      </w:pPr>
+    </w:p>
+    <w:p>
+      <w:pPr>
+        <w:rPr>
+          <w:lang w:val="en-GB"/>
+        </w:rPr>
+      </w:pPr>
+      <w:r>
+        <w:rPr>
+          <w:lang w:val="en-GB"/>
+        </w:rPr>
         <w:lastRenderedPageBreak/>
-        <w:t>**6. Final Structuring:**</w:t>
-      </w:r>
-    </w:p>
-    <w:p>
-      <w:r>
-        <w:t xml:space="preserve">   - The final output of the preprocessing steps includes multiple versions of the review text, each suited for different analytical purposes. This structured data is then ready to be fed into sentiment analysis modules or machine learning algorithms, providing a flexible foundation for various analytical approaches.</w:t>
-      </w:r>
-    </w:p>
-    <w:p/>
-    <w:p>
-      <w:r>
-        <w:t>In summary, the approach to data parsing and preprocessing is robust, aiming to preserve as much contextual and semantic information as possible while preparing the data for complex analytical tasks. This methodology ensures that the insights derived from the data are based on a comprehensive and accurate representation of the original text inputs.</w:t>
-      </w:r>
+        <w:t>In advancing natural language processing (NLP) methodologies, I have incorporated both Part-of-Speech (POS) tagging and dependency parsing into my research framework to enhance text analysis capabilities. Initially, the process begins with POS tagging, a fundamental NLP technique where each word in a text is meticulously tagged with its grammatical role using the `</w:t>
+      </w:r>
+      <w:proofErr w:type="spellStart"/>
+      <w:r>
+        <w:rPr>
+          <w:lang w:val="en-GB"/>
+        </w:rPr>
+        <w:t>pos_tag</w:t>
+      </w:r>
+      <w:proofErr w:type="spellEnd"/>
+      <w:r>
+        <w:rPr>
+          <w:lang w:val="en-GB"/>
+        </w:rPr>
+        <w:t>` function from the NLTK package. This tagging not only considers the word itself but also its context within the sentence—factors like the word's positioning relative to others and the overall sentence structure—which significantly enhances the precision of the tagging process. Following this, the text undergoes noun extraction, where words tagged with specific noun labels such as 'NN', 'NNS', 'NNP', 'NNPS' are retained. These nouns are then subjected to frequency analysis, identifying the 15 most common nouns for further analysis or processing.</w:t>
+      </w:r>
+    </w:p>
+    <w:p>
+      <w:pPr>
+        <w:rPr>
+          <w:lang w:val="en-GB"/>
+        </w:rPr>
+      </w:pPr>
+    </w:p>
+    <w:p>
+      <w:pPr>
+        <w:rPr>
+          <w:lang w:val="en-GB"/>
+        </w:rPr>
+      </w:pPr>
+      <w:r>
+        <w:rPr>
+          <w:lang w:val="en-GB"/>
+        </w:rPr>
+        <w:t xml:space="preserve">Building upon this foundation, I developed a dependency parser as a more advanced feature extraction model, which surpasses traditional POS tagging by constructing a detailed dependency tree. This tree visually maps the relationships between words in a sentence, using arrows to denote dependencies and illustrate which words depend on others. This approach not only provides a comprehensive map of word interactions but also significantly enhances semantic understanding. According to the Stanford CS224n course on dependency parsing, this technique excels in accurately identifying grammatical roles and relationships, making it particularly effective in clarifying complex constructions like passive voice and nested phrases. This clarity is crucial for accurately interpreting sentences and extracting meaningful information, which aids in tasks like sentiment analysis and information extraction. Additionally, dependency parsing plays a critical role in Semantic Role </w:t>
+      </w:r>
+      <w:proofErr w:type="spellStart"/>
+      <w:r>
+        <w:rPr>
+          <w:lang w:val="en-GB"/>
+        </w:rPr>
+        <w:t>Labeling</w:t>
+      </w:r>
+      <w:proofErr w:type="spellEnd"/>
+      <w:r>
+        <w:rPr>
+          <w:lang w:val="en-GB"/>
+        </w:rPr>
+        <w:t xml:space="preserve"> by assigning semantic roles to phrases based on their function in the main action of the sentence. Its linguistic consistency across different languages also bolsters its value, enabling the development of robust multilingual NLP applications. By enhancing both the depth and accuracy of semantic analysis, dependency parsing serves as a foundational tool for advanced NLP applications, offering a nuanced and dynamic understanding of text structure and connections.</w:t>
+      </w:r>
+    </w:p>
+    <w:p>
+      <w:pPr>
+        <w:rPr>
+          <w:lang w:val="en-GB"/>
+        </w:rPr>
+      </w:pPr>
+    </w:p>
+    <w:p>
+      <w:pPr>
+        <w:rPr>
+          <w:lang w:val="en-GB"/>
+        </w:rPr>
+      </w:pPr>
+      <w:r>
+        <w:rPr>
+          <w:lang w:val="en-GB"/>
+        </w:rPr>
+        <w:t xml:space="preserve">This function is designed to refine a list of nouns, which are presumed to be features of a particular product, ensuring that only the most relevant and distinct nouns are retained. Initially, the product is identified as the first noun in the list, given that the list is sorted by noun relevance. The function then extracts words from a list of tuples, discarding any secondary values. It calculates the semantic similarity of each word to the product using both Word2Vec and </w:t>
+      </w:r>
+      <w:proofErr w:type="spellStart"/>
+      <w:r>
+        <w:rPr>
+          <w:lang w:val="en-GB"/>
+        </w:rPr>
+        <w:t>GloVe</w:t>
+      </w:r>
+      <w:proofErr w:type="spellEnd"/>
+      <w:r>
+        <w:rPr>
+          <w:lang w:val="en-GB"/>
+        </w:rPr>
+        <w:t xml:space="preserve"> models, and an average of these similarities determines the relevance of each noun. Words that meet a predefined similarity threshold are retained for further consideration. To enhance the uniqueness of the selected features, the function applies a secondary filtering process. This process removes synonyms or near-synonymous words—such as 'pic' and 'picture'—by examining the similarity scores from </w:t>
+      </w:r>
+      <w:proofErr w:type="spellStart"/>
+      <w:r>
+        <w:rPr>
+          <w:lang w:val="en-GB"/>
+        </w:rPr>
+        <w:t>GloVe's</w:t>
+      </w:r>
+      <w:proofErr w:type="spellEnd"/>
+      <w:r>
+        <w:rPr>
+          <w:lang w:val="en-GB"/>
+        </w:rPr>
+        <w:t xml:space="preserve"> top similar words and excluding those that are highly similar. By averaging results from two distinct NLP models, the approach not only diversifies the natural language processing techniques but also ensures that the final list of nouns is both concise and accurately reflective of the product's attributes, minimi</w:t>
+      </w:r>
+      <w:r>
+        <w:rPr>
+          <w:lang w:val="en-GB"/>
+        </w:rPr>
+        <w:t>s</w:t>
+      </w:r>
+      <w:r>
+        <w:rPr>
+          <w:lang w:val="en-GB"/>
+        </w:rPr>
+        <w:t xml:space="preserve">ing redundancy and enhancing feature </w:t>
+      </w:r>
+      <w:proofErr w:type="gramStart"/>
+      <w:r>
+        <w:rPr>
+          <w:lang w:val="en-GB"/>
+        </w:rPr>
+        <w:t>relevance.</w:t>
+      </w:r>
+      <w:proofErr w:type="gramEnd"/>
     </w:p>
     <w:sectPr>
       <w:pgSz w:w="11906" w:h="16838"/>
@@ -355,6 +1569,417 @@
 <file path=word/numbering.xml><?xml version="1.0" encoding="utf-8"?>
 <w:numbering xmlns:wpc="http://schemas.microsoft.com/office/word/2010/wordprocessingCanvas" xmlns:cx="http://schemas.microsoft.com/office/drawing/2014/chartex" xmlns:cx1="http://schemas.microsoft.com/office/drawing/2015/9/8/chartex" xmlns:cx2="http://schemas.microsoft.com/office/drawing/2015/10/21/chartex" xmlns:cx3="http://schemas.microsoft.com/office/drawing/2016/5/9/chartex" xmlns:cx4="http://schemas.microsoft.com/office/drawing/2016/5/10/chartex" xmlns:cx5="http://schemas.microsoft.com/office/drawing/2016/5/11/chartex" xmlns:cx6="http://schemas.microsoft.com/office/drawing/2016/5/12/chartex" xmlns:cx7="http://schemas.microsoft.com/office/drawing/2016/5/13/chartex" xmlns:cx8="http://schemas.microsoft.com/office/drawing/2016/5/14/chartex" xmlns:mc="http://schemas.openxmlformats.org/markup-compatibility/2006" xmlns:aink="http://schemas.microsoft.com/office/drawing/2016/ink" xmlns:am3d="http://schemas.microsoft.com/office/drawing/2017/model3d" xmlns:o="urn:schemas-microsoft-com:office:office" xmlns:oel="http://schemas.microsoft.com/office/2019/extlst" xmlns:r="http://schemas.openxmlformats.org/officeDocument/2006/relationships" xmlns:m="http://schemas.openxmlformats.org/officeDocument/2006/math" xmlns:v="urn:schemas-microsoft-com:vml" xmlns:wp14="http://schemas.microsoft.com/office/word/2010/wordprocessingDrawing" xmlns:wp="http://schemas.openxmlformats.org/drawingml/2006/wordprocessingDrawing" xmlns:w10="urn:schemas-microsoft-com:office:word" xmlns:w="http://schemas.openxmlformats.org/wordprocessingml/2006/main" xmlns:w14="http://schemas.microsoft.com/office/word/2010/wordml" xmlns:w15="http://schemas.microsoft.com/office/word/2012/wordml" xmlns:w16cex="http://schemas.microsoft.com/office/word/2018/wordml/cex" xmlns:w16cid="http://schemas.microsoft.com/office/word/2016/wordml/cid" xmlns:w16="http://schemas.microsoft.com/office/word/2018/wordml" xmlns:w16sdtdh="http://schemas.microsoft.com/office/word/2020/wordml/sdtdatahash" xmlns:w16se="http://schemas.microsoft.com/office/word/2015/wordml/symex" xmlns:wpg="http://schemas.microsoft.com/office/word/2010/wordprocessingGroup" xmlns:wpi="http://schemas.microsoft.com/office/word/2010/wordprocessingInk" xmlns:wne="http://schemas.microsoft.com/office/word/2006/wordml" xmlns:wps="http://schemas.microsoft.com/office/word/2010/wordprocessingShape" mc:Ignorable="w14 w15 w16se w16cid w16 w16cex w16sdtdh wp14">
   <w:abstractNum w:abstractNumId="0" w15:restartNumberingAfterBreak="0">
+    <w:nsid w:val="0B503389"/>
+    <w:multiLevelType w:val="hybridMultilevel"/>
+    <w:tmpl w:val="818C59C4"/>
+    <w:lvl w:ilvl="0" w:tplc="08090001">
+      <w:start w:val="1"/>
+      <w:numFmt w:val="bullet"/>
+      <w:lvlText w:val=""/>
+      <w:lvlJc w:val="left"/>
+      <w:pPr>
+        <w:ind w:left="720" w:hanging="360"/>
+      </w:pPr>
+      <w:rPr>
+        <w:rFonts w:ascii="Symbol" w:hAnsi="Symbol" w:hint="default"/>
+      </w:rPr>
+    </w:lvl>
+    <w:lvl w:ilvl="1" w:tplc="08090003">
+      <w:start w:val="1"/>
+      <w:numFmt w:val="bullet"/>
+      <w:lvlText w:val="o"/>
+      <w:lvlJc w:val="left"/>
+      <w:pPr>
+        <w:ind w:left="1440" w:hanging="360"/>
+      </w:pPr>
+      <w:rPr>
+        <w:rFonts w:ascii="Courier New" w:hAnsi="Courier New" w:cs="Courier New" w:hint="default"/>
+      </w:rPr>
+    </w:lvl>
+    <w:lvl w:ilvl="2" w:tplc="08090005">
+      <w:start w:val="1"/>
+      <w:numFmt w:val="bullet"/>
+      <w:lvlText w:val=""/>
+      <w:lvlJc w:val="left"/>
+      <w:pPr>
+        <w:ind w:left="2160" w:hanging="360"/>
+      </w:pPr>
+      <w:rPr>
+        <w:rFonts w:ascii="Wingdings" w:hAnsi="Wingdings" w:hint="default"/>
+      </w:rPr>
+    </w:lvl>
+    <w:lvl w:ilvl="3" w:tplc="08090001" w:tentative="1">
+      <w:start w:val="1"/>
+      <w:numFmt w:val="bullet"/>
+      <w:lvlText w:val=""/>
+      <w:lvlJc w:val="left"/>
+      <w:pPr>
+        <w:ind w:left="2880" w:hanging="360"/>
+      </w:pPr>
+      <w:rPr>
+        <w:rFonts w:ascii="Symbol" w:hAnsi="Symbol" w:hint="default"/>
+      </w:rPr>
+    </w:lvl>
+    <w:lvl w:ilvl="4" w:tplc="08090003" w:tentative="1">
+      <w:start w:val="1"/>
+      <w:numFmt w:val="bullet"/>
+      <w:lvlText w:val="o"/>
+      <w:lvlJc w:val="left"/>
+      <w:pPr>
+        <w:ind w:left="3600" w:hanging="360"/>
+      </w:pPr>
+      <w:rPr>
+        <w:rFonts w:ascii="Courier New" w:hAnsi="Courier New" w:cs="Courier New" w:hint="default"/>
+      </w:rPr>
+    </w:lvl>
+    <w:lvl w:ilvl="5" w:tplc="08090005" w:tentative="1">
+      <w:start w:val="1"/>
+      <w:numFmt w:val="bullet"/>
+      <w:lvlText w:val=""/>
+      <w:lvlJc w:val="left"/>
+      <w:pPr>
+        <w:ind w:left="4320" w:hanging="360"/>
+      </w:pPr>
+      <w:rPr>
+        <w:rFonts w:ascii="Wingdings" w:hAnsi="Wingdings" w:hint="default"/>
+      </w:rPr>
+    </w:lvl>
+    <w:lvl w:ilvl="6" w:tplc="08090001" w:tentative="1">
+      <w:start w:val="1"/>
+      <w:numFmt w:val="bullet"/>
+      <w:lvlText w:val=""/>
+      <w:lvlJc w:val="left"/>
+      <w:pPr>
+        <w:ind w:left="5040" w:hanging="360"/>
+      </w:pPr>
+      <w:rPr>
+        <w:rFonts w:ascii="Symbol" w:hAnsi="Symbol" w:hint="default"/>
+      </w:rPr>
+    </w:lvl>
+    <w:lvl w:ilvl="7" w:tplc="08090003" w:tentative="1">
+      <w:start w:val="1"/>
+      <w:numFmt w:val="bullet"/>
+      <w:lvlText w:val="o"/>
+      <w:lvlJc w:val="left"/>
+      <w:pPr>
+        <w:ind w:left="5760" w:hanging="360"/>
+      </w:pPr>
+      <w:rPr>
+        <w:rFonts w:ascii="Courier New" w:hAnsi="Courier New" w:cs="Courier New" w:hint="default"/>
+      </w:rPr>
+    </w:lvl>
+    <w:lvl w:ilvl="8" w:tplc="08090005" w:tentative="1">
+      <w:start w:val="1"/>
+      <w:numFmt w:val="bullet"/>
+      <w:lvlText w:val=""/>
+      <w:lvlJc w:val="left"/>
+      <w:pPr>
+        <w:ind w:left="6480" w:hanging="360"/>
+      </w:pPr>
+      <w:rPr>
+        <w:rFonts w:ascii="Wingdings" w:hAnsi="Wingdings" w:hint="default"/>
+      </w:rPr>
+    </w:lvl>
+  </w:abstractNum>
+  <w:abstractNum w:abstractNumId="1" w15:restartNumberingAfterBreak="0">
+    <w:nsid w:val="33C41E85"/>
+    <w:multiLevelType w:val="multilevel"/>
+    <w:tmpl w:val="299E16DA"/>
+    <w:lvl w:ilvl="0">
+      <w:start w:val="1"/>
+      <w:numFmt w:val="bullet"/>
+      <w:lvlText w:val=""/>
+      <w:lvlJc w:val="left"/>
+      <w:pPr>
+        <w:tabs>
+          <w:tab w:val="num" w:pos="720"/>
+        </w:tabs>
+        <w:ind w:left="720" w:hanging="360"/>
+      </w:pPr>
+      <w:rPr>
+        <w:rFonts w:ascii="Symbol" w:hAnsi="Symbol" w:hint="default"/>
+        <w:sz w:val="20"/>
+      </w:rPr>
+    </w:lvl>
+    <w:lvl w:ilvl="1" w:tentative="1">
+      <w:start w:val="1"/>
+      <w:numFmt w:val="bullet"/>
+      <w:lvlText w:val=""/>
+      <w:lvlJc w:val="left"/>
+      <w:pPr>
+        <w:tabs>
+          <w:tab w:val="num" w:pos="1440"/>
+        </w:tabs>
+        <w:ind w:left="1440" w:hanging="360"/>
+      </w:pPr>
+      <w:rPr>
+        <w:rFonts w:ascii="Symbol" w:hAnsi="Symbol" w:hint="default"/>
+        <w:sz w:val="20"/>
+      </w:rPr>
+    </w:lvl>
+    <w:lvl w:ilvl="2" w:tentative="1">
+      <w:start w:val="1"/>
+      <w:numFmt w:val="bullet"/>
+      <w:lvlText w:val=""/>
+      <w:lvlJc w:val="left"/>
+      <w:pPr>
+        <w:tabs>
+          <w:tab w:val="num" w:pos="2160"/>
+        </w:tabs>
+        <w:ind w:left="2160" w:hanging="360"/>
+      </w:pPr>
+      <w:rPr>
+        <w:rFonts w:ascii="Symbol" w:hAnsi="Symbol" w:hint="default"/>
+        <w:sz w:val="20"/>
+      </w:rPr>
+    </w:lvl>
+    <w:lvl w:ilvl="3" w:tentative="1">
+      <w:start w:val="1"/>
+      <w:numFmt w:val="bullet"/>
+      <w:lvlText w:val=""/>
+      <w:lvlJc w:val="left"/>
+      <w:pPr>
+        <w:tabs>
+          <w:tab w:val="num" w:pos="2880"/>
+        </w:tabs>
+        <w:ind w:left="2880" w:hanging="360"/>
+      </w:pPr>
+      <w:rPr>
+        <w:rFonts w:ascii="Symbol" w:hAnsi="Symbol" w:hint="default"/>
+        <w:sz w:val="20"/>
+      </w:rPr>
+    </w:lvl>
+    <w:lvl w:ilvl="4" w:tentative="1">
+      <w:start w:val="1"/>
+      <w:numFmt w:val="bullet"/>
+      <w:lvlText w:val=""/>
+      <w:lvlJc w:val="left"/>
+      <w:pPr>
+        <w:tabs>
+          <w:tab w:val="num" w:pos="3600"/>
+        </w:tabs>
+        <w:ind w:left="3600" w:hanging="360"/>
+      </w:pPr>
+      <w:rPr>
+        <w:rFonts w:ascii="Symbol" w:hAnsi="Symbol" w:hint="default"/>
+        <w:sz w:val="20"/>
+      </w:rPr>
+    </w:lvl>
+    <w:lvl w:ilvl="5" w:tentative="1">
+      <w:start w:val="1"/>
+      <w:numFmt w:val="bullet"/>
+      <w:lvlText w:val=""/>
+      <w:lvlJc w:val="left"/>
+      <w:pPr>
+        <w:tabs>
+          <w:tab w:val="num" w:pos="4320"/>
+        </w:tabs>
+        <w:ind w:left="4320" w:hanging="360"/>
+      </w:pPr>
+      <w:rPr>
+        <w:rFonts w:ascii="Symbol" w:hAnsi="Symbol" w:hint="default"/>
+        <w:sz w:val="20"/>
+      </w:rPr>
+    </w:lvl>
+    <w:lvl w:ilvl="6" w:tentative="1">
+      <w:start w:val="1"/>
+      <w:numFmt w:val="bullet"/>
+      <w:lvlText w:val=""/>
+      <w:lvlJc w:val="left"/>
+      <w:pPr>
+        <w:tabs>
+          <w:tab w:val="num" w:pos="5040"/>
+        </w:tabs>
+        <w:ind w:left="5040" w:hanging="360"/>
+      </w:pPr>
+      <w:rPr>
+        <w:rFonts w:ascii="Symbol" w:hAnsi="Symbol" w:hint="default"/>
+        <w:sz w:val="20"/>
+      </w:rPr>
+    </w:lvl>
+    <w:lvl w:ilvl="7" w:tentative="1">
+      <w:start w:val="1"/>
+      <w:numFmt w:val="bullet"/>
+      <w:lvlText w:val=""/>
+      <w:lvlJc w:val="left"/>
+      <w:pPr>
+        <w:tabs>
+          <w:tab w:val="num" w:pos="5760"/>
+        </w:tabs>
+        <w:ind w:left="5760" w:hanging="360"/>
+      </w:pPr>
+      <w:rPr>
+        <w:rFonts w:ascii="Symbol" w:hAnsi="Symbol" w:hint="default"/>
+        <w:sz w:val="20"/>
+      </w:rPr>
+    </w:lvl>
+    <w:lvl w:ilvl="8" w:tentative="1">
+      <w:start w:val="1"/>
+      <w:numFmt w:val="bullet"/>
+      <w:lvlText w:val=""/>
+      <w:lvlJc w:val="left"/>
+      <w:pPr>
+        <w:tabs>
+          <w:tab w:val="num" w:pos="6480"/>
+        </w:tabs>
+        <w:ind w:left="6480" w:hanging="360"/>
+      </w:pPr>
+      <w:rPr>
+        <w:rFonts w:ascii="Symbol" w:hAnsi="Symbol" w:hint="default"/>
+        <w:sz w:val="20"/>
+      </w:rPr>
+    </w:lvl>
+  </w:abstractNum>
+  <w:abstractNum w:abstractNumId="2" w15:restartNumberingAfterBreak="0">
+    <w:nsid w:val="4C9E0FF9"/>
+    <w:multiLevelType w:val="multilevel"/>
+    <w:tmpl w:val="13423B3A"/>
+    <w:lvl w:ilvl="0">
+      <w:start w:val="1"/>
+      <w:numFmt w:val="bullet"/>
+      <w:lvlText w:val=""/>
+      <w:lvlJc w:val="left"/>
+      <w:pPr>
+        <w:tabs>
+          <w:tab w:val="num" w:pos="720"/>
+        </w:tabs>
+        <w:ind w:left="720" w:hanging="360"/>
+      </w:pPr>
+      <w:rPr>
+        <w:rFonts w:ascii="Symbol" w:hAnsi="Symbol" w:hint="default"/>
+        <w:sz w:val="20"/>
+      </w:rPr>
+    </w:lvl>
+    <w:lvl w:ilvl="1" w:tentative="1">
+      <w:start w:val="1"/>
+      <w:numFmt w:val="bullet"/>
+      <w:lvlText w:val=""/>
+      <w:lvlJc w:val="left"/>
+      <w:pPr>
+        <w:tabs>
+          <w:tab w:val="num" w:pos="1440"/>
+        </w:tabs>
+        <w:ind w:left="1440" w:hanging="360"/>
+      </w:pPr>
+      <w:rPr>
+        <w:rFonts w:ascii="Symbol" w:hAnsi="Symbol" w:hint="default"/>
+        <w:sz w:val="20"/>
+      </w:rPr>
+    </w:lvl>
+    <w:lvl w:ilvl="2" w:tentative="1">
+      <w:start w:val="1"/>
+      <w:numFmt w:val="bullet"/>
+      <w:lvlText w:val=""/>
+      <w:lvlJc w:val="left"/>
+      <w:pPr>
+        <w:tabs>
+          <w:tab w:val="num" w:pos="2160"/>
+        </w:tabs>
+        <w:ind w:left="2160" w:hanging="360"/>
+      </w:pPr>
+      <w:rPr>
+        <w:rFonts w:ascii="Symbol" w:hAnsi="Symbol" w:hint="default"/>
+        <w:sz w:val="20"/>
+      </w:rPr>
+    </w:lvl>
+    <w:lvl w:ilvl="3" w:tentative="1">
+      <w:start w:val="1"/>
+      <w:numFmt w:val="bullet"/>
+      <w:lvlText w:val=""/>
+      <w:lvlJc w:val="left"/>
+      <w:pPr>
+        <w:tabs>
+          <w:tab w:val="num" w:pos="2880"/>
+        </w:tabs>
+        <w:ind w:left="2880" w:hanging="360"/>
+      </w:pPr>
+      <w:rPr>
+        <w:rFonts w:ascii="Symbol" w:hAnsi="Symbol" w:hint="default"/>
+        <w:sz w:val="20"/>
+      </w:rPr>
+    </w:lvl>
+    <w:lvl w:ilvl="4" w:tentative="1">
+      <w:start w:val="1"/>
+      <w:numFmt w:val="bullet"/>
+      <w:lvlText w:val=""/>
+      <w:lvlJc w:val="left"/>
+      <w:pPr>
+        <w:tabs>
+          <w:tab w:val="num" w:pos="3600"/>
+        </w:tabs>
+        <w:ind w:left="3600" w:hanging="360"/>
+      </w:pPr>
+      <w:rPr>
+        <w:rFonts w:ascii="Symbol" w:hAnsi="Symbol" w:hint="default"/>
+        <w:sz w:val="20"/>
+      </w:rPr>
+    </w:lvl>
+    <w:lvl w:ilvl="5" w:tentative="1">
+      <w:start w:val="1"/>
+      <w:numFmt w:val="bullet"/>
+      <w:lvlText w:val=""/>
+      <w:lvlJc w:val="left"/>
+      <w:pPr>
+        <w:tabs>
+          <w:tab w:val="num" w:pos="4320"/>
+        </w:tabs>
+        <w:ind w:left="4320" w:hanging="360"/>
+      </w:pPr>
+      <w:rPr>
+        <w:rFonts w:ascii="Symbol" w:hAnsi="Symbol" w:hint="default"/>
+        <w:sz w:val="20"/>
+      </w:rPr>
+    </w:lvl>
+    <w:lvl w:ilvl="6" w:tentative="1">
+      <w:start w:val="1"/>
+      <w:numFmt w:val="bullet"/>
+      <w:lvlText w:val=""/>
+      <w:lvlJc w:val="left"/>
+      <w:pPr>
+        <w:tabs>
+          <w:tab w:val="num" w:pos="5040"/>
+        </w:tabs>
+        <w:ind w:left="5040" w:hanging="360"/>
+      </w:pPr>
+      <w:rPr>
+        <w:rFonts w:ascii="Symbol" w:hAnsi="Symbol" w:hint="default"/>
+        <w:sz w:val="20"/>
+      </w:rPr>
+    </w:lvl>
+    <w:lvl w:ilvl="7" w:tentative="1">
+      <w:start w:val="1"/>
+      <w:numFmt w:val="bullet"/>
+      <w:lvlText w:val=""/>
+      <w:lvlJc w:val="left"/>
+      <w:pPr>
+        <w:tabs>
+          <w:tab w:val="num" w:pos="5760"/>
+        </w:tabs>
+        <w:ind w:left="5760" w:hanging="360"/>
+      </w:pPr>
+      <w:rPr>
+        <w:rFonts w:ascii="Symbol" w:hAnsi="Symbol" w:hint="default"/>
+        <w:sz w:val="20"/>
+      </w:rPr>
+    </w:lvl>
+    <w:lvl w:ilvl="8" w:tentative="1">
+      <w:start w:val="1"/>
+      <w:numFmt w:val="bullet"/>
+      <w:lvlText w:val=""/>
+      <w:lvlJc w:val="left"/>
+      <w:pPr>
+        <w:tabs>
+          <w:tab w:val="num" w:pos="6480"/>
+        </w:tabs>
+        <w:ind w:left="6480" w:hanging="360"/>
+      </w:pPr>
+      <w:rPr>
+        <w:rFonts w:ascii="Symbol" w:hAnsi="Symbol" w:hint="default"/>
+        <w:sz w:val="20"/>
+      </w:rPr>
+    </w:lvl>
+  </w:abstractNum>
+  <w:abstractNum w:abstractNumId="3" w15:restartNumberingAfterBreak="0">
     <w:nsid w:val="71D72411"/>
     <w:multiLevelType w:val="hybridMultilevel"/>
     <w:tmpl w:val="8F40205A"/>
@@ -468,6 +2093,15 @@
     </w:lvl>
   </w:abstractNum>
   <w:num w:numId="1" w16cid:durableId="1490094256">
+    <w:abstractNumId w:val="3"/>
+  </w:num>
+  <w:num w:numId="2" w16cid:durableId="911046841">
+    <w:abstractNumId w:val="2"/>
+  </w:num>
+  <w:num w:numId="3" w16cid:durableId="407924195">
+    <w:abstractNumId w:val="1"/>
+  </w:num>
+  <w:num w:numId="4" w16cid:durableId="540557149">
     <w:abstractNumId w:val="0"/>
   </w:num>
 </w:numbering>
@@ -1385,6 +3019,47 @@
       <w:spacing w:val="5"/>
     </w:rPr>
   </w:style>
+  <w:style w:type="character" w:styleId="HTMLCode">
+    <w:name w:val="HTML Code"/>
+    <w:basedOn w:val="DefaultParagraphFont"/>
+    <w:uiPriority w:val="99"/>
+    <w:semiHidden/>
+    <w:unhideWhenUsed/>
+    <w:rsid w:val="00AA1A79"/>
+    <w:rPr>
+      <w:rFonts w:ascii="Courier New" w:eastAsia="Times New Roman" w:hAnsi="Courier New" w:cs="Courier New"/>
+      <w:sz w:val="20"/>
+      <w:szCs w:val="20"/>
+    </w:rPr>
+  </w:style>
+  <w:style w:type="paragraph" w:styleId="NormalWeb">
+    <w:name w:val="Normal (Web)"/>
+    <w:basedOn w:val="Normal"/>
+    <w:uiPriority w:val="99"/>
+    <w:semiHidden/>
+    <w:unhideWhenUsed/>
+    <w:rsid w:val="00AA1A79"/>
+    <w:pPr>
+      <w:spacing w:before="100" w:beforeAutospacing="1" w:after="100" w:afterAutospacing="1"/>
+    </w:pPr>
+    <w:rPr>
+      <w:rFonts w:ascii="Times New Roman" w:eastAsia="Times New Roman" w:hAnsi="Times New Roman" w:cs="Times New Roman"/>
+      <w:kern w:val="0"/>
+      <w:lang w:eastAsia="en-GB"/>
+      <w14:ligatures w14:val="none"/>
+    </w:rPr>
+  </w:style>
+  <w:style w:type="character" w:styleId="Strong">
+    <w:name w:val="Strong"/>
+    <w:basedOn w:val="DefaultParagraphFont"/>
+    <w:uiPriority w:val="22"/>
+    <w:qFormat/>
+    <w:rsid w:val="00AA1A79"/>
+    <w:rPr>
+      <w:b/>
+      <w:bCs/>
+    </w:rPr>
+  </w:style>
 </w:styles>
 </file>
 

</xml_diff>

<commit_message>
prep for section 4
</commit_message>
<xml_diff>
--- a/Module 5 - Introduction to NLP/Final Assignment/Opition Miner - Final Write Up.docx
+++ b/Module 5 - Introduction to NLP/Final Assignment/Opition Miner - Final Write Up.docx
@@ -1545,16 +1545,212 @@
         <w:rPr>
           <w:lang w:val="en-GB"/>
         </w:rPr>
-        <w:t xml:space="preserve">ing redundancy and enhancing feature </w:t>
+        <w:t>ing redundancy and enhancing feature relevance.</w:t>
+      </w:r>
+    </w:p>
+    <w:p>
+      <w:pPr>
+        <w:rPr>
+          <w:lang w:val="en-GB"/>
+        </w:rPr>
+      </w:pPr>
+    </w:p>
+    <w:p>
+      <w:pPr>
+        <w:rPr>
+          <w:lang w:val="en-GB"/>
+        </w:rPr>
+      </w:pPr>
+      <w:r>
+        <w:rPr>
+          <w:lang w:val="en-GB"/>
+        </w:rPr>
+        <w:lastRenderedPageBreak/>
+        <w:t>References needed:</w:t>
+      </w:r>
+    </w:p>
+    <w:p>
+      <w:pPr>
+        <w:rPr>
+          <w:lang w:val="en-GB"/>
+        </w:rPr>
+      </w:pPr>
+    </w:p>
+    <w:p>
+      <w:pPr>
+        <w:pStyle w:val="ListParagraph"/>
+        <w:numPr>
+          <w:ilvl w:val="0"/>
+          <w:numId w:val="5"/>
+        </w:numPr>
+        <w:rPr>
+          <w:lang w:val="en-GB"/>
+        </w:rPr>
+      </w:pPr>
+      <w:r>
+        <w:rPr>
+          <w:lang w:val="en-GB"/>
+        </w:rPr>
+        <w:t xml:space="preserve">glove </w:t>
+      </w:r>
+    </w:p>
+    <w:p>
+      <w:pPr>
+        <w:pStyle w:val="ListParagraph"/>
+        <w:numPr>
+          <w:ilvl w:val="0"/>
+          <w:numId w:val="5"/>
+        </w:numPr>
+        <w:rPr>
+          <w:lang w:val="en-GB"/>
+        </w:rPr>
+      </w:pPr>
+      <w:r>
+        <w:rPr>
+          <w:lang w:val="en-GB"/>
+        </w:rPr>
+        <w:t>word2vec</w:t>
+      </w:r>
+    </w:p>
+    <w:p>
+      <w:pPr>
+        <w:pStyle w:val="ListParagraph"/>
+        <w:numPr>
+          <w:ilvl w:val="0"/>
+          <w:numId w:val="5"/>
+        </w:numPr>
+        <w:rPr>
+          <w:lang w:val="en-GB"/>
+        </w:rPr>
+      </w:pPr>
+      <w:r>
+        <w:rPr>
+          <w:lang w:val="en-GB"/>
+        </w:rPr>
+        <w:t xml:space="preserve">dependency parsing </w:t>
+      </w:r>
+    </w:p>
+    <w:p>
+      <w:pPr>
+        <w:pStyle w:val="ListParagraph"/>
+        <w:numPr>
+          <w:ilvl w:val="0"/>
+          <w:numId w:val="5"/>
+        </w:numPr>
+        <w:rPr>
+          <w:lang w:val="en-GB"/>
+        </w:rPr>
+      </w:pPr>
+      <w:proofErr w:type="spellStart"/>
+      <w:r>
+        <w:rPr>
+          <w:lang w:val="en-GB"/>
+        </w:rPr>
+        <w:t>pos</w:t>
+      </w:r>
+      <w:proofErr w:type="spellEnd"/>
+      <w:r>
+        <w:rPr>
+          <w:lang w:val="en-GB"/>
+        </w:rPr>
+        <w:t xml:space="preserve"> </w:t>
       </w:r>
       <w:proofErr w:type="gramStart"/>
       <w:r>
         <w:rPr>
           <w:lang w:val="en-GB"/>
         </w:rPr>
-        <w:t>relevance.</w:t>
+        <w:t>tagging</w:t>
       </w:r>
       <w:proofErr w:type="gramEnd"/>
+    </w:p>
+    <w:p>
+      <w:pPr>
+        <w:pStyle w:val="ListParagraph"/>
+        <w:numPr>
+          <w:ilvl w:val="0"/>
+          <w:numId w:val="5"/>
+        </w:numPr>
+        <w:rPr>
+          <w:lang w:val="en-GB"/>
+        </w:rPr>
+      </w:pPr>
+      <w:proofErr w:type="spellStart"/>
+      <w:r>
+        <w:rPr>
+          <w:lang w:val="en-GB"/>
+        </w:rPr>
+        <w:t>vader</w:t>
+      </w:r>
+      <w:proofErr w:type="spellEnd"/>
+      <w:r>
+        <w:rPr>
+          <w:lang w:val="en-GB"/>
+        </w:rPr>
+        <w:t xml:space="preserve"> classification (remove one)</w:t>
+      </w:r>
+    </w:p>
+    <w:p>
+      <w:pPr>
+        <w:pStyle w:val="ListParagraph"/>
+        <w:numPr>
+          <w:ilvl w:val="0"/>
+          <w:numId w:val="5"/>
+        </w:numPr>
+        <w:rPr>
+          <w:lang w:val="en-GB"/>
+        </w:rPr>
+      </w:pPr>
+      <w:r>
+        <w:rPr>
+          <w:lang w:val="en-GB"/>
+        </w:rPr>
+        <w:t>text blob classification (remove one)</w:t>
+      </w:r>
+    </w:p>
+    <w:p>
+      <w:pPr>
+        <w:pStyle w:val="ListParagraph"/>
+        <w:numPr>
+          <w:ilvl w:val="0"/>
+          <w:numId w:val="5"/>
+        </w:numPr>
+        <w:rPr>
+          <w:lang w:val="en-GB"/>
+        </w:rPr>
+      </w:pPr>
+      <w:proofErr w:type="spellStart"/>
+      <w:r>
+        <w:rPr>
+          <w:lang w:val="en-GB"/>
+        </w:rPr>
+        <w:t>senti</w:t>
+      </w:r>
+      <w:proofErr w:type="spellEnd"/>
+      <w:r>
+        <w:rPr>
+          <w:lang w:val="en-GB"/>
+        </w:rPr>
+        <w:t xml:space="preserve"> classification </w:t>
+      </w:r>
+    </w:p>
+    <w:p>
+      <w:pPr>
+        <w:pStyle w:val="ListParagraph"/>
+        <w:numPr>
+          <w:ilvl w:val="0"/>
+          <w:numId w:val="5"/>
+        </w:numPr>
+        <w:rPr>
+          <w:lang w:val="en-GB"/>
+        </w:rPr>
+      </w:pPr>
+      <w:r>
+        <w:rPr>
+          <w:lang w:val="en-GB"/>
+        </w:rPr>
+        <w:t xml:space="preserve">ml model </w:t>
+      </w:r>
     </w:p>
     <w:sectPr>
       <w:pgSz w:w="11906" w:h="16838"/>
@@ -1831,6 +2027,119 @@
     </w:lvl>
   </w:abstractNum>
   <w:abstractNum w:abstractNumId="2" w15:restartNumberingAfterBreak="0">
+    <w:nsid w:val="40DB558D"/>
+    <w:multiLevelType w:val="hybridMultilevel"/>
+    <w:tmpl w:val="B984ADC4"/>
+    <w:lvl w:ilvl="0" w:tplc="08090001">
+      <w:start w:val="1"/>
+      <w:numFmt w:val="bullet"/>
+      <w:lvlText w:val=""/>
+      <w:lvlJc w:val="left"/>
+      <w:pPr>
+        <w:ind w:left="720" w:hanging="360"/>
+      </w:pPr>
+      <w:rPr>
+        <w:rFonts w:ascii="Symbol" w:hAnsi="Symbol" w:hint="default"/>
+      </w:rPr>
+    </w:lvl>
+    <w:lvl w:ilvl="1" w:tplc="08090003" w:tentative="1">
+      <w:start w:val="1"/>
+      <w:numFmt w:val="bullet"/>
+      <w:lvlText w:val="o"/>
+      <w:lvlJc w:val="left"/>
+      <w:pPr>
+        <w:ind w:left="1440" w:hanging="360"/>
+      </w:pPr>
+      <w:rPr>
+        <w:rFonts w:ascii="Courier New" w:hAnsi="Courier New" w:cs="Courier New" w:hint="default"/>
+      </w:rPr>
+    </w:lvl>
+    <w:lvl w:ilvl="2" w:tplc="08090005" w:tentative="1">
+      <w:start w:val="1"/>
+      <w:numFmt w:val="bullet"/>
+      <w:lvlText w:val=""/>
+      <w:lvlJc w:val="left"/>
+      <w:pPr>
+        <w:ind w:left="2160" w:hanging="360"/>
+      </w:pPr>
+      <w:rPr>
+        <w:rFonts w:ascii="Wingdings" w:hAnsi="Wingdings" w:hint="default"/>
+      </w:rPr>
+    </w:lvl>
+    <w:lvl w:ilvl="3" w:tplc="08090001" w:tentative="1">
+      <w:start w:val="1"/>
+      <w:numFmt w:val="bullet"/>
+      <w:lvlText w:val=""/>
+      <w:lvlJc w:val="left"/>
+      <w:pPr>
+        <w:ind w:left="2880" w:hanging="360"/>
+      </w:pPr>
+      <w:rPr>
+        <w:rFonts w:ascii="Symbol" w:hAnsi="Symbol" w:hint="default"/>
+      </w:rPr>
+    </w:lvl>
+    <w:lvl w:ilvl="4" w:tplc="08090003" w:tentative="1">
+      <w:start w:val="1"/>
+      <w:numFmt w:val="bullet"/>
+      <w:lvlText w:val="o"/>
+      <w:lvlJc w:val="left"/>
+      <w:pPr>
+        <w:ind w:left="3600" w:hanging="360"/>
+      </w:pPr>
+      <w:rPr>
+        <w:rFonts w:ascii="Courier New" w:hAnsi="Courier New" w:cs="Courier New" w:hint="default"/>
+      </w:rPr>
+    </w:lvl>
+    <w:lvl w:ilvl="5" w:tplc="08090005" w:tentative="1">
+      <w:start w:val="1"/>
+      <w:numFmt w:val="bullet"/>
+      <w:lvlText w:val=""/>
+      <w:lvlJc w:val="left"/>
+      <w:pPr>
+        <w:ind w:left="4320" w:hanging="360"/>
+      </w:pPr>
+      <w:rPr>
+        <w:rFonts w:ascii="Wingdings" w:hAnsi="Wingdings" w:hint="default"/>
+      </w:rPr>
+    </w:lvl>
+    <w:lvl w:ilvl="6" w:tplc="08090001" w:tentative="1">
+      <w:start w:val="1"/>
+      <w:numFmt w:val="bullet"/>
+      <w:lvlText w:val=""/>
+      <w:lvlJc w:val="left"/>
+      <w:pPr>
+        <w:ind w:left="5040" w:hanging="360"/>
+      </w:pPr>
+      <w:rPr>
+        <w:rFonts w:ascii="Symbol" w:hAnsi="Symbol" w:hint="default"/>
+      </w:rPr>
+    </w:lvl>
+    <w:lvl w:ilvl="7" w:tplc="08090003" w:tentative="1">
+      <w:start w:val="1"/>
+      <w:numFmt w:val="bullet"/>
+      <w:lvlText w:val="o"/>
+      <w:lvlJc w:val="left"/>
+      <w:pPr>
+        <w:ind w:left="5760" w:hanging="360"/>
+      </w:pPr>
+      <w:rPr>
+        <w:rFonts w:ascii="Courier New" w:hAnsi="Courier New" w:cs="Courier New" w:hint="default"/>
+      </w:rPr>
+    </w:lvl>
+    <w:lvl w:ilvl="8" w:tplc="08090005" w:tentative="1">
+      <w:start w:val="1"/>
+      <w:numFmt w:val="bullet"/>
+      <w:lvlText w:val=""/>
+      <w:lvlJc w:val="left"/>
+      <w:pPr>
+        <w:ind w:left="6480" w:hanging="360"/>
+      </w:pPr>
+      <w:rPr>
+        <w:rFonts w:ascii="Wingdings" w:hAnsi="Wingdings" w:hint="default"/>
+      </w:rPr>
+    </w:lvl>
+  </w:abstractNum>
+  <w:abstractNum w:abstractNumId="3" w15:restartNumberingAfterBreak="0">
     <w:nsid w:val="4C9E0FF9"/>
     <w:multiLevelType w:val="multilevel"/>
     <w:tmpl w:val="13423B3A"/>
@@ -1979,7 +2288,7 @@
       </w:rPr>
     </w:lvl>
   </w:abstractNum>
-  <w:abstractNum w:abstractNumId="3" w15:restartNumberingAfterBreak="0">
+  <w:abstractNum w:abstractNumId="4" w15:restartNumberingAfterBreak="0">
     <w:nsid w:val="71D72411"/>
     <w:multiLevelType w:val="hybridMultilevel"/>
     <w:tmpl w:val="8F40205A"/>
@@ -2093,16 +2402,19 @@
     </w:lvl>
   </w:abstractNum>
   <w:num w:numId="1" w16cid:durableId="1490094256">
-    <w:abstractNumId w:val="3"/>
+    <w:abstractNumId w:val="4"/>
   </w:num>
   <w:num w:numId="2" w16cid:durableId="911046841">
-    <w:abstractNumId w:val="2"/>
+    <w:abstractNumId w:val="3"/>
   </w:num>
   <w:num w:numId="3" w16cid:durableId="407924195">
     <w:abstractNumId w:val="1"/>
   </w:num>
   <w:num w:numId="4" w16cid:durableId="540557149">
     <w:abstractNumId w:val="0"/>
+  </w:num>
+  <w:num w:numId="5" w16cid:durableId="207838785">
+    <w:abstractNumId w:val="2"/>
   </w:num>
 </w:numbering>
 </file>

</xml_diff>

<commit_message>
pre processing eval done
</commit_message>
<xml_diff>
--- a/Module 5 - Introduction to NLP/Final Assignment/Opition Miner - Final Write Up.docx
+++ b/Module 5 - Introduction to NLP/Final Assignment/Opition Miner - Final Write Up.docx
@@ -8,6 +8,103 @@
           <w:lang w:val="en-GB"/>
         </w:rPr>
       </w:pPr>
+      <w:r>
+        <w:rPr>
+          <w:lang w:val="en-GB"/>
+        </w:rPr>
+        <w:t xml:space="preserve">Evaluation </w:t>
+      </w:r>
+    </w:p>
+    <w:p>
+      <w:pPr>
+        <w:rPr>
+          <w:lang w:val="en-GB"/>
+        </w:rPr>
+      </w:pPr>
+    </w:p>
+    <w:p>
+      <w:pPr>
+        <w:pStyle w:val="ListParagraph"/>
+        <w:numPr>
+          <w:ilvl w:val="0"/>
+          <w:numId w:val="6"/>
+        </w:numPr>
+        <w:rPr>
+          <w:lang w:val="en-GB"/>
+        </w:rPr>
+      </w:pPr>
+      <w:r>
+        <w:rPr>
+          <w:lang w:val="en-GB"/>
+        </w:rPr>
+        <w:t xml:space="preserve">During pre-processing I processed </w:t>
+      </w:r>
+      <w:r>
+        <w:rPr>
+          <w:lang w:val="en-GB"/>
+        </w:rPr>
+        <w:t xml:space="preserve">using multiple methods. I varied the use of </w:t>
+      </w:r>
+      <w:r>
+        <w:rPr>
+          <w:lang w:val="en-GB"/>
+        </w:rPr>
+        <w:t xml:space="preserve">processing </w:t>
+      </w:r>
+      <w:r>
+        <w:rPr>
+          <w:lang w:val="en-GB"/>
+        </w:rPr>
+        <w:t xml:space="preserve">using de-capitalisation, numerical removal, removal of </w:t>
+      </w:r>
+      <w:r>
+        <w:rPr>
+          <w:lang w:val="en-GB"/>
+        </w:rPr>
+        <w:t>stop words</w:t>
+      </w:r>
+      <w:r>
+        <w:rPr>
+          <w:lang w:val="en-GB"/>
+        </w:rPr>
+        <w:t>, punctuation removal</w:t>
+      </w:r>
+      <w:r>
+        <w:rPr>
+          <w:lang w:val="en-GB"/>
+        </w:rPr>
+        <w:t>, lemmatis</w:t>
+      </w:r>
+      <w:r>
+        <w:rPr>
+          <w:lang w:val="en-GB"/>
+        </w:rPr>
+        <w:t>ation</w:t>
+      </w:r>
+      <w:r>
+        <w:rPr>
+          <w:lang w:val="en-GB"/>
+        </w:rPr>
+        <w:t xml:space="preserve">, and </w:t>
+      </w:r>
+      <w:r>
+        <w:rPr>
+          <w:lang w:val="en-GB"/>
+        </w:rPr>
+        <w:t xml:space="preserve">noun </w:t>
+      </w:r>
+      <w:r>
+        <w:rPr>
+          <w:lang w:val="en-GB"/>
+        </w:rPr>
+        <w:t xml:space="preserve">chunking. </w:t>
+      </w:r>
+      <w:r>
+        <w:rPr>
+          <w:lang w:val="en-GB"/>
+        </w:rPr>
+        <w:t>Hence, I had varying review strings that I could pass into my opinion miner. To find the optimum string combination I tried each combination and scored them via: (number of feature matches to tagged data * accuracy)</w:t>
+      </w:r>
     </w:p>
     <w:sectPr>
       <w:pgSz w:w="11906" w:h="16838"/>
@@ -135,6 +232,119 @@
     </w:lvl>
   </w:abstractNum>
   <w:abstractNum w:abstractNumId="1" w15:restartNumberingAfterBreak="0">
+    <w:nsid w:val="16D364A9"/>
+    <w:multiLevelType w:val="hybridMultilevel"/>
+    <w:tmpl w:val="E432DDB4"/>
+    <w:lvl w:ilvl="0" w:tplc="08090001">
+      <w:start w:val="1"/>
+      <w:numFmt w:val="bullet"/>
+      <w:lvlText w:val=""/>
+      <w:lvlJc w:val="left"/>
+      <w:pPr>
+        <w:ind w:left="720" w:hanging="360"/>
+      </w:pPr>
+      <w:rPr>
+        <w:rFonts w:ascii="Symbol" w:hAnsi="Symbol" w:hint="default"/>
+      </w:rPr>
+    </w:lvl>
+    <w:lvl w:ilvl="1" w:tplc="08090003" w:tentative="1">
+      <w:start w:val="1"/>
+      <w:numFmt w:val="bullet"/>
+      <w:lvlText w:val="o"/>
+      <w:lvlJc w:val="left"/>
+      <w:pPr>
+        <w:ind w:left="1440" w:hanging="360"/>
+      </w:pPr>
+      <w:rPr>
+        <w:rFonts w:ascii="Courier New" w:hAnsi="Courier New" w:cs="Courier New" w:hint="default"/>
+      </w:rPr>
+    </w:lvl>
+    <w:lvl w:ilvl="2" w:tplc="08090005" w:tentative="1">
+      <w:start w:val="1"/>
+      <w:numFmt w:val="bullet"/>
+      <w:lvlText w:val=""/>
+      <w:lvlJc w:val="left"/>
+      <w:pPr>
+        <w:ind w:left="2160" w:hanging="360"/>
+      </w:pPr>
+      <w:rPr>
+        <w:rFonts w:ascii="Wingdings" w:hAnsi="Wingdings" w:hint="default"/>
+      </w:rPr>
+    </w:lvl>
+    <w:lvl w:ilvl="3" w:tplc="08090001" w:tentative="1">
+      <w:start w:val="1"/>
+      <w:numFmt w:val="bullet"/>
+      <w:lvlText w:val=""/>
+      <w:lvlJc w:val="left"/>
+      <w:pPr>
+        <w:ind w:left="2880" w:hanging="360"/>
+      </w:pPr>
+      <w:rPr>
+        <w:rFonts w:ascii="Symbol" w:hAnsi="Symbol" w:hint="default"/>
+      </w:rPr>
+    </w:lvl>
+    <w:lvl w:ilvl="4" w:tplc="08090003" w:tentative="1">
+      <w:start w:val="1"/>
+      <w:numFmt w:val="bullet"/>
+      <w:lvlText w:val="o"/>
+      <w:lvlJc w:val="left"/>
+      <w:pPr>
+        <w:ind w:left="3600" w:hanging="360"/>
+      </w:pPr>
+      <w:rPr>
+        <w:rFonts w:ascii="Courier New" w:hAnsi="Courier New" w:cs="Courier New" w:hint="default"/>
+      </w:rPr>
+    </w:lvl>
+    <w:lvl w:ilvl="5" w:tplc="08090005" w:tentative="1">
+      <w:start w:val="1"/>
+      <w:numFmt w:val="bullet"/>
+      <w:lvlText w:val=""/>
+      <w:lvlJc w:val="left"/>
+      <w:pPr>
+        <w:ind w:left="4320" w:hanging="360"/>
+      </w:pPr>
+      <w:rPr>
+        <w:rFonts w:ascii="Wingdings" w:hAnsi="Wingdings" w:hint="default"/>
+      </w:rPr>
+    </w:lvl>
+    <w:lvl w:ilvl="6" w:tplc="08090001" w:tentative="1">
+      <w:start w:val="1"/>
+      <w:numFmt w:val="bullet"/>
+      <w:lvlText w:val=""/>
+      <w:lvlJc w:val="left"/>
+      <w:pPr>
+        <w:ind w:left="5040" w:hanging="360"/>
+      </w:pPr>
+      <w:rPr>
+        <w:rFonts w:ascii="Symbol" w:hAnsi="Symbol" w:hint="default"/>
+      </w:rPr>
+    </w:lvl>
+    <w:lvl w:ilvl="7" w:tplc="08090003" w:tentative="1">
+      <w:start w:val="1"/>
+      <w:numFmt w:val="bullet"/>
+      <w:lvlText w:val="o"/>
+      <w:lvlJc w:val="left"/>
+      <w:pPr>
+        <w:ind w:left="5760" w:hanging="360"/>
+      </w:pPr>
+      <w:rPr>
+        <w:rFonts w:ascii="Courier New" w:hAnsi="Courier New" w:cs="Courier New" w:hint="default"/>
+      </w:rPr>
+    </w:lvl>
+    <w:lvl w:ilvl="8" w:tplc="08090005" w:tentative="1">
+      <w:start w:val="1"/>
+      <w:numFmt w:val="bullet"/>
+      <w:lvlText w:val=""/>
+      <w:lvlJc w:val="left"/>
+      <w:pPr>
+        <w:ind w:left="6480" w:hanging="360"/>
+      </w:pPr>
+      <w:rPr>
+        <w:rFonts w:ascii="Wingdings" w:hAnsi="Wingdings" w:hint="default"/>
+      </w:rPr>
+    </w:lvl>
+  </w:abstractNum>
+  <w:abstractNum w:abstractNumId="2" w15:restartNumberingAfterBreak="0">
     <w:nsid w:val="33C41E85"/>
     <w:multiLevelType w:val="multilevel"/>
     <w:tmpl w:val="299E16DA"/>
@@ -283,7 +493,7 @@
       </w:rPr>
     </w:lvl>
   </w:abstractNum>
-  <w:abstractNum w:abstractNumId="2" w15:restartNumberingAfterBreak="0">
+  <w:abstractNum w:abstractNumId="3" w15:restartNumberingAfterBreak="0">
     <w:nsid w:val="40DB558D"/>
     <w:multiLevelType w:val="hybridMultilevel"/>
     <w:tmpl w:val="B984ADC4"/>
@@ -396,7 +606,7 @@
       </w:rPr>
     </w:lvl>
   </w:abstractNum>
-  <w:abstractNum w:abstractNumId="3" w15:restartNumberingAfterBreak="0">
+  <w:abstractNum w:abstractNumId="4" w15:restartNumberingAfterBreak="0">
     <w:nsid w:val="4C9E0FF9"/>
     <w:multiLevelType w:val="multilevel"/>
     <w:tmpl w:val="13423B3A"/>
@@ -545,7 +755,7 @@
       </w:rPr>
     </w:lvl>
   </w:abstractNum>
-  <w:abstractNum w:abstractNumId="4" w15:restartNumberingAfterBreak="0">
+  <w:abstractNum w:abstractNumId="5" w15:restartNumberingAfterBreak="0">
     <w:nsid w:val="71D72411"/>
     <w:multiLevelType w:val="hybridMultilevel"/>
     <w:tmpl w:val="8F40205A"/>
@@ -659,19 +869,22 @@
     </w:lvl>
   </w:abstractNum>
   <w:num w:numId="1" w16cid:durableId="1490094256">
+    <w:abstractNumId w:val="5"/>
+  </w:num>
+  <w:num w:numId="2" w16cid:durableId="911046841">
     <w:abstractNumId w:val="4"/>
   </w:num>
-  <w:num w:numId="2" w16cid:durableId="911046841">
-    <w:abstractNumId w:val="3"/>
-  </w:num>
   <w:num w:numId="3" w16cid:durableId="407924195">
-    <w:abstractNumId w:val="1"/>
+    <w:abstractNumId w:val="2"/>
   </w:num>
   <w:num w:numId="4" w16cid:durableId="540557149">
     <w:abstractNumId w:val="0"/>
   </w:num>
   <w:num w:numId="5" w16cid:durableId="207838785">
-    <w:abstractNumId w:val="2"/>
+    <w:abstractNumId w:val="3"/>
+  </w:num>
+  <w:num w:numId="6" w16cid:durableId="2134133278">
+    <w:abstractNumId w:val="1"/>
   </w:num>
 </w:numbering>
 </file>

</xml_diff>

<commit_message>
nlp opinion miner complete
</commit_message>
<xml_diff>
--- a/Module 5 - Introduction to NLP/Final Assignment/Opition Miner - Final Write Up.docx
+++ b/Module 5 - Introduction to NLP/Final Assignment/Opition Miner - Final Write Up.docx
@@ -4,65 +4,29 @@
   <w:body>
     <w:p>
       <w:pPr>
-        <w:ind w:left="720" w:hanging="360"/>
-      </w:pPr>
-    </w:p>
-    <w:p>
-      <w:pPr>
-        <w:rPr>
-          <w:rFonts w:ascii="Segoe UI" w:hAnsi="Segoe UI" w:cs="Segoe UI"/>
-          <w:color w:val="FFFFFF"/>
-          <w:sz w:val="21"/>
-          <w:szCs w:val="21"/>
-          <w:shd w:val="clear" w:color="auto" w:fill="111111"/>
+        <w:rPr>
+          <w:lang w:val="en-GB"/>
         </w:rPr>
       </w:pPr>
       <w:r>
         <w:rPr>
-          <w:rFonts w:ascii="Segoe UI" w:hAnsi="Segoe UI" w:cs="Segoe UI"/>
-          <w:color w:val="FFFFFF"/>
-          <w:sz w:val="21"/>
-          <w:szCs w:val="21"/>
-          <w:shd w:val="clear" w:color="auto" w:fill="111111"/>
-        </w:rPr>
-        <w:t xml:space="preserve">Effective </w:t>
-      </w:r>
-      <w:r>
-        <w:rPr>
-          <w:rFonts w:ascii="Segoe UI" w:hAnsi="Segoe UI" w:cs="Segoe UI"/>
-          <w:color w:val="FFFFFF"/>
-          <w:sz w:val="21"/>
-          <w:szCs w:val="21"/>
-          <w:shd w:val="clear" w:color="auto" w:fill="111111"/>
-        </w:rPr>
-        <w:t xml:space="preserve"> tagging conventions and poorly labeled data. This hindered the evaluation process as accurately assessing and interpreting the data, leading to some inaccuracies and inefficiencies in the results derived from the analysis.</w:t>
-      </w:r>
-    </w:p>
-    <w:p/>
-    <w:p/>
-    <w:p/>
-    <w:p>
-      <w:pPr>
-        <w:pStyle w:val="ListParagraph"/>
-        <w:numPr>
-          <w:ilvl w:val="0"/>
-          <w:numId w:val="9"/>
-        </w:numPr>
-      </w:pPr>
-      <w:r>
-        <w:t>Effective evalutation was no</w:t>
-      </w:r>
-      <w:r>
-        <w:t xml:space="preserve">t simple due to being hindered by tagging conventions and some poorly tagged data. This </w:t>
+          <w:lang w:val="en-GB"/>
+        </w:rPr>
+        <w:t>The evaluation process encountered significant challenges due to inconsistencies in tagging conventions and inaccuracies from poorly tagged data, which led to smaller than expected sample sizes.</w:t>
       </w:r>
     </w:p>
     <w:p>
       <w:pPr>
-        <w:pStyle w:val="ListParagraph"/>
-        <w:numPr>
-          <w:ilvl w:val="0"/>
-          <w:numId w:val="9"/>
-        </w:numPr>
+        <w:rPr>
+          <w:lang w:val="en-GB"/>
+        </w:rPr>
+      </w:pPr>
+    </w:p>
+    <w:p>
+      <w:pPr>
+        <w:rPr>
+          <w:lang w:val="en-GB"/>
+        </w:rPr>
       </w:pPr>
       <w:r>
         <w:rPr>
@@ -80,237 +44,217 @@
         <w:rPr>
           <w:lang w:val="en-GB"/>
         </w:rPr>
-        <w:t xml:space="preserve"> phase, I employed various methods to process the data. These included decapitali</w:t>
+        <w:t xml:space="preserve"> phase, I produced multiple versions of the review texts for my opinion mining process. To determine the most effective string combination, I assessed each version by applying a scoring formula: (number of feature matches to tagged data multiplied by accuracy), </w:t>
       </w:r>
       <w:r>
         <w:rPr>
           <w:lang w:val="en-GB"/>
         </w:rPr>
-        <w:t>s</w:t>
+        <w:t>run</w:t>
       </w:r>
       <w:r>
         <w:rPr>
           <w:lang w:val="en-GB"/>
         </w:rPr>
-        <w:t>ation, removal of numerals, exclusion of stop words, punctuation elimination, lemmati</w:t>
-      </w:r>
-      <w:r>
-        <w:rPr>
-          <w:lang w:val="en-GB"/>
-        </w:rPr>
-        <w:t>s</w:t>
-      </w:r>
-      <w:r>
-        <w:rPr>
-          <w:lang w:val="en-GB"/>
-        </w:rPr>
-        <w:t>ation, and noun chunking. As a result, I generated multiple versions of the review texts that I could utili</w:t>
-      </w:r>
-      <w:r>
-        <w:rPr>
-          <w:lang w:val="en-GB"/>
-        </w:rPr>
-        <w:t>s</w:t>
-      </w:r>
-      <w:r>
-        <w:rPr>
-          <w:lang w:val="en-GB"/>
-        </w:rPr>
-        <w:t>e in my opinion mining process. To determine the most effective string combination, I tested each combination by scoring them based on the formula: (number of feature matches to tagged data multiplied by accuracy).</w:t>
-      </w:r>
-      <w:r>
-        <w:rPr>
-          <w:lang w:val="en-GB"/>
-        </w:rPr>
-        <w:t xml:space="preserve"> This was tested via the `</w:t>
-      </w:r>
-      <w:r>
-        <w:t xml:space="preserve"> </w:t>
+        <w:t xml:space="preserve"> by the `</w:t>
       </w:r>
       <w:proofErr w:type="spellStart"/>
       <w:r>
         <w:rPr>
           <w:lang w:val="en-GB"/>
         </w:rPr>
-        <w:t>show_optimium_string_variables</w:t>
+        <w:t>show_optimum_string_variables</w:t>
       </w:r>
       <w:proofErr w:type="spellEnd"/>
       <w:r>
         <w:rPr>
           <w:lang w:val="en-GB"/>
         </w:rPr>
-        <w:t>` function.</w:t>
+        <w:t xml:space="preserve">` function. The optimal combinations identified were the </w:t>
       </w:r>
       <w:r>
         <w:rPr>
           <w:lang w:val="en-GB"/>
         </w:rPr>
-        <w:t xml:space="preserve"> The optimum review string </w:t>
+        <w:t>**</w:t>
       </w:r>
       <w:r>
         <w:rPr>
           <w:lang w:val="en-GB"/>
         </w:rPr>
-        <w:t>was</w:t>
+        <w:t>Lemmatized Review String</w:t>
       </w:r>
       <w:r>
         <w:rPr>
           <w:lang w:val="en-GB"/>
         </w:rPr>
-        <w:t xml:space="preserve">: </w:t>
+        <w:t>**</w:t>
+      </w:r>
+      <w:r>
+        <w:rPr>
+          <w:lang w:val="en-GB"/>
+        </w:rPr>
+        <w:t xml:space="preserve"> for feature extraction and the </w:t>
+      </w:r>
+      <w:r>
+        <w:rPr>
+          <w:lang w:val="en-GB"/>
+        </w:rPr>
+        <w:t>**</w:t>
+      </w:r>
+      <w:r>
+        <w:rPr>
+          <w:lang w:val="en-GB"/>
+        </w:rPr>
+        <w:t>Soft Filtered Review String</w:t>
+      </w:r>
+      <w:r>
+        <w:rPr>
+          <w:lang w:val="en-GB"/>
+        </w:rPr>
+        <w:t>**</w:t>
+      </w:r>
+      <w:r>
+        <w:rPr>
+          <w:lang w:val="en-GB"/>
+        </w:rPr>
+        <w:t xml:space="preserve"> for sentiment analysis.</w:t>
+      </w:r>
+    </w:p>
+    <w:p>
+      <w:pPr>
+        <w:rPr>
+          <w:lang w:val="en-GB"/>
+        </w:rPr>
+      </w:pPr>
+    </w:p>
+    <w:p>
+      <w:pPr>
+        <w:rPr>
+          <w:lang w:val="en-GB"/>
+        </w:rPr>
+      </w:pPr>
+      <w:r>
+        <w:rPr>
+          <w:lang w:val="en-GB"/>
+        </w:rPr>
+        <w:t xml:space="preserve">Furthermore, I conducted a grid search to fine-tune similarity filters for my word2vec and </w:t>
       </w:r>
       <w:proofErr w:type="spellStart"/>
       <w:r>
         <w:rPr>
           <w:lang w:val="en-GB"/>
         </w:rPr>
-        <w:t>Lemmatised_Review_String</w:t>
+        <w:t>GloVe</w:t>
       </w:r>
       <w:proofErr w:type="spellEnd"/>
       <w:r>
         <w:rPr>
           <w:lang w:val="en-GB"/>
         </w:rPr>
-        <w:t xml:space="preserve"> </w:t>
-      </w:r>
-      <w:r>
-        <w:t xml:space="preserve">for feature extraction and the </w:t>
-      </w:r>
-      <w:r>
-        <w:t>Soft_Filtered_Review_String</w:t>
-      </w:r>
-      <w:r>
-        <w:t xml:space="preserve"> for sentiment analysis. </w:t>
+        <w:t xml:space="preserve"> product feature models. A threshold of 0.25 proved to yield good results in terms of feature relevance.</w:t>
       </w:r>
     </w:p>
     <w:p>
       <w:pPr>
-        <w:pStyle w:val="ListParagraph"/>
-        <w:numPr>
-          <w:ilvl w:val="0"/>
-          <w:numId w:val="9"/>
-        </w:numPr>
+        <w:rPr>
+          <w:lang w:val="en-GB"/>
+        </w:rPr>
+      </w:pPr>
+    </w:p>
+    <w:p>
+      <w:pPr>
+        <w:rPr>
+          <w:lang w:val="en-GB"/>
+        </w:rPr>
       </w:pPr>
       <w:r>
-        <w:t>I also performed a grid search to experiment with different simialrity filters for my word2vec and gloVe product feature filter and 0.25 yielded a good results of relevant features</w:t>
+        <w:rPr>
+          <w:lang w:val="en-GB"/>
+        </w:rPr>
+        <w:t>Below, I provide a direct comparison of my two feature extraction models. The dependency model surpassed the POS model in terms of accuracy, recall, and F1 score, although it did not perform as well in precision.</w:t>
       </w:r>
       <w:r>
-        <w:t>.</w:t>
+        <w:rPr>
+          <w:lang w:val="en-GB"/>
+        </w:rPr>
+        <w:t xml:space="preserve"> This was close to in line with my expectations. </w:t>
       </w:r>
     </w:p>
     <w:p>
       <w:pPr>
-        <w:pStyle w:val="ListParagraph"/>
-        <w:numPr>
-          <w:ilvl w:val="0"/>
-          <w:numId w:val="8"/>
-        </w:numPr>
+        <w:rPr>
+          <w:lang w:val="en-GB"/>
+        </w:rPr>
+      </w:pPr>
+    </w:p>
+    <w:p>
+      <w:pPr>
+        <w:rPr>
+          <w:lang w:val="en-GB"/>
+        </w:rPr>
       </w:pPr>
       <w:r>
-        <w:t>I prodive a direct comparison below of my two feature extraction models. The dependeny model surpasses the inferios POS as expected in accuracy, recall and F1 score. Though not in precision.</w:t>
+        <w:rPr>
+          <w:lang w:val="en-GB"/>
+        </w:rPr>
+        <w:t xml:space="preserve">Similarly, I compared two sentiment detection models: </w:t>
+      </w:r>
+      <w:proofErr w:type="spellStart"/>
+      <w:r>
+        <w:rPr>
+          <w:lang w:val="en-GB"/>
+        </w:rPr>
+        <w:t>SentiWordNet</w:t>
+      </w:r>
+      <w:proofErr w:type="spellEnd"/>
+      <w:r>
+        <w:rPr>
+          <w:lang w:val="en-GB"/>
+        </w:rPr>
+        <w:t xml:space="preserve"> and VADER, across three sample files. Contrary to my expectations, VADER did not surpass </w:t>
+      </w:r>
+      <w:proofErr w:type="spellStart"/>
+      <w:r>
+        <w:rPr>
+          <w:lang w:val="en-GB"/>
+        </w:rPr>
+        <w:t>SentiWordNet</w:t>
+      </w:r>
+      <w:proofErr w:type="spellEnd"/>
+      <w:r>
+        <w:rPr>
+          <w:lang w:val="en-GB"/>
+        </w:rPr>
+        <w:t xml:space="preserve"> in recall, accuracy, or F1 score, although it did in precision. It appears that the strengths of VADER's model, typically suited for social media posts, did not extend effectively to this set of customer reviews.</w:t>
       </w:r>
     </w:p>
     <w:p>
       <w:pPr>
-        <w:pStyle w:val="ListParagraph"/>
-        <w:numPr>
-          <w:ilvl w:val="1"/>
-          <w:numId w:val="8"/>
-        </w:numPr>
-      </w:pPr>
-      <w:r>
-        <w:t>Why not in precision?</w:t>
-      </w:r>
+        <w:rPr>
+          <w:lang w:val="en-GB"/>
+        </w:rPr>
+      </w:pPr>
     </w:p>
     <w:p>
-      <w:pPr>
-        <w:pStyle w:val="ListParagraph"/>
-        <w:numPr>
-          <w:ilvl w:val="0"/>
-          <w:numId w:val="8"/>
-        </w:numPr>
-      </w:pPr>
       <w:r>
-        <w:t xml:space="preserve">I provide a </w:t>
+        <w:rPr>
+          <w:lang w:val="en-GB"/>
+        </w:rPr>
+        <w:t>My attempts to build a multi-feature ML classifier yielded disappointing results. The confusion matrix showed only 7 feature matches with the tagged data, an insufficient sample to derive reliable conclusions. I attribute this to the considerable sparsity in my feature matrix and the limited sample si</w:t>
       </w:r>
       <w:r>
-        <w:t>direct</w:t>
+        <w:rPr>
+          <w:lang w:val="en-GB"/>
+        </w:rPr>
+        <w:t>z</w:t>
       </w:r>
       <w:r>
-        <w:t xml:space="preserve"> comparison of my </w:t>
+        <w:rPr>
+          <w:lang w:val="en-GB"/>
+        </w:rPr>
+        <w:t>e.</w:t>
       </w:r>
-      <w:r>
-        <w:t>two</w:t>
-      </w:r>
-      <w:r>
-        <w:t xml:space="preserve"> </w:t>
-      </w:r>
-      <w:r>
-        <w:t>sentiment</w:t>
-      </w:r>
-      <w:r>
-        <w:t xml:space="preserve"> </w:t>
-      </w:r>
-      <w:r>
-        <w:t xml:space="preserve">detection </w:t>
-      </w:r>
-      <w:r>
-        <w:t xml:space="preserve">models. SentiWordNet and VADER. I applied this direct comparison across the three sample files. </w:t>
-      </w:r>
-      <w:r>
-        <w:t>My assumption that the VADER model would supass the SentiWordNet model was in fact invalidated</w:t>
-      </w:r>
-      <w:r>
-        <w:t xml:space="preserve"> across recall, accuracy and F1 score. Though it did in precision.</w:t>
-      </w:r>
-    </w:p>
-    <w:p>
-      <w:pPr>
-        <w:pStyle w:val="ListParagraph"/>
-        <w:numPr>
-          <w:ilvl w:val="1"/>
-          <w:numId w:val="8"/>
-        </w:numPr>
-      </w:pPr>
-      <w:r>
-        <w:t>Why vader not dominating?</w:t>
-      </w:r>
-    </w:p>
-    <w:p>
-      <w:pPr>
-        <w:pStyle w:val="ListParagraph"/>
-        <w:numPr>
-          <w:ilvl w:val="0"/>
-          <w:numId w:val="8"/>
-        </w:numPr>
-      </w:pPr>
-      <w:r>
-        <w:t xml:space="preserve">My further in building a multifeature ML classifier yielded very poor results. My confusion matrix shows </w:t>
-      </w:r>
-      <w:r>
-        <w:t>only 7 feature matches with the tagged data. With this small sample size, it is hard to drew and valuable conclusion from the metrics.</w:t>
-      </w:r>
-    </w:p>
-    <w:p>
-      <w:pPr>
-        <w:pStyle w:val="ListParagraph"/>
-        <w:numPr>
-          <w:ilvl w:val="1"/>
-          <w:numId w:val="8"/>
-        </w:numPr>
-      </w:pPr>
-      <w:r>
-        <w:t>Why so poor?</w:t>
-      </w:r>
-    </w:p>
-    <w:p/>
-    <w:p/>
-    <w:p>
-      <w:pPr>
-        <w:rPr>
-          <w:lang w:val="en-GB"/>
-        </w:rPr>
-      </w:pPr>
     </w:p>
     <w:sectPr>
       <w:pgSz w:w="11906" w:h="16838"/>
@@ -1188,6 +1132,119 @@
     </w:lvl>
   </w:abstractNum>
   <w:abstractNum w:abstractNumId="7" w15:restartNumberingAfterBreak="0">
+    <w:nsid w:val="51380F84"/>
+    <w:multiLevelType w:val="hybridMultilevel"/>
+    <w:tmpl w:val="E5381A3A"/>
+    <w:lvl w:ilvl="0" w:tplc="08090001">
+      <w:start w:val="1"/>
+      <w:numFmt w:val="bullet"/>
+      <w:lvlText w:val=""/>
+      <w:lvlJc w:val="left"/>
+      <w:pPr>
+        <w:ind w:left="720" w:hanging="360"/>
+      </w:pPr>
+      <w:rPr>
+        <w:rFonts w:ascii="Symbol" w:hAnsi="Symbol" w:hint="default"/>
+      </w:rPr>
+    </w:lvl>
+    <w:lvl w:ilvl="1" w:tplc="08090003" w:tentative="1">
+      <w:start w:val="1"/>
+      <w:numFmt w:val="bullet"/>
+      <w:lvlText w:val="o"/>
+      <w:lvlJc w:val="left"/>
+      <w:pPr>
+        <w:ind w:left="1440" w:hanging="360"/>
+      </w:pPr>
+      <w:rPr>
+        <w:rFonts w:ascii="Courier New" w:hAnsi="Courier New" w:cs="Courier New" w:hint="default"/>
+      </w:rPr>
+    </w:lvl>
+    <w:lvl w:ilvl="2" w:tplc="08090005" w:tentative="1">
+      <w:start w:val="1"/>
+      <w:numFmt w:val="bullet"/>
+      <w:lvlText w:val=""/>
+      <w:lvlJc w:val="left"/>
+      <w:pPr>
+        <w:ind w:left="2160" w:hanging="360"/>
+      </w:pPr>
+      <w:rPr>
+        <w:rFonts w:ascii="Wingdings" w:hAnsi="Wingdings" w:hint="default"/>
+      </w:rPr>
+    </w:lvl>
+    <w:lvl w:ilvl="3" w:tplc="08090001" w:tentative="1">
+      <w:start w:val="1"/>
+      <w:numFmt w:val="bullet"/>
+      <w:lvlText w:val=""/>
+      <w:lvlJc w:val="left"/>
+      <w:pPr>
+        <w:ind w:left="2880" w:hanging="360"/>
+      </w:pPr>
+      <w:rPr>
+        <w:rFonts w:ascii="Symbol" w:hAnsi="Symbol" w:hint="default"/>
+      </w:rPr>
+    </w:lvl>
+    <w:lvl w:ilvl="4" w:tplc="08090003" w:tentative="1">
+      <w:start w:val="1"/>
+      <w:numFmt w:val="bullet"/>
+      <w:lvlText w:val="o"/>
+      <w:lvlJc w:val="left"/>
+      <w:pPr>
+        <w:ind w:left="3600" w:hanging="360"/>
+      </w:pPr>
+      <w:rPr>
+        <w:rFonts w:ascii="Courier New" w:hAnsi="Courier New" w:cs="Courier New" w:hint="default"/>
+      </w:rPr>
+    </w:lvl>
+    <w:lvl w:ilvl="5" w:tplc="08090005" w:tentative="1">
+      <w:start w:val="1"/>
+      <w:numFmt w:val="bullet"/>
+      <w:lvlText w:val=""/>
+      <w:lvlJc w:val="left"/>
+      <w:pPr>
+        <w:ind w:left="4320" w:hanging="360"/>
+      </w:pPr>
+      <w:rPr>
+        <w:rFonts w:ascii="Wingdings" w:hAnsi="Wingdings" w:hint="default"/>
+      </w:rPr>
+    </w:lvl>
+    <w:lvl w:ilvl="6" w:tplc="08090001" w:tentative="1">
+      <w:start w:val="1"/>
+      <w:numFmt w:val="bullet"/>
+      <w:lvlText w:val=""/>
+      <w:lvlJc w:val="left"/>
+      <w:pPr>
+        <w:ind w:left="5040" w:hanging="360"/>
+      </w:pPr>
+      <w:rPr>
+        <w:rFonts w:ascii="Symbol" w:hAnsi="Symbol" w:hint="default"/>
+      </w:rPr>
+    </w:lvl>
+    <w:lvl w:ilvl="7" w:tplc="08090003" w:tentative="1">
+      <w:start w:val="1"/>
+      <w:numFmt w:val="bullet"/>
+      <w:lvlText w:val="o"/>
+      <w:lvlJc w:val="left"/>
+      <w:pPr>
+        <w:ind w:left="5760" w:hanging="360"/>
+      </w:pPr>
+      <w:rPr>
+        <w:rFonts w:ascii="Courier New" w:hAnsi="Courier New" w:cs="Courier New" w:hint="default"/>
+      </w:rPr>
+    </w:lvl>
+    <w:lvl w:ilvl="8" w:tplc="08090005" w:tentative="1">
+      <w:start w:val="1"/>
+      <w:numFmt w:val="bullet"/>
+      <w:lvlText w:val=""/>
+      <w:lvlJc w:val="left"/>
+      <w:pPr>
+        <w:ind w:left="6480" w:hanging="360"/>
+      </w:pPr>
+      <w:rPr>
+        <w:rFonts w:ascii="Wingdings" w:hAnsi="Wingdings" w:hint="default"/>
+      </w:rPr>
+    </w:lvl>
+  </w:abstractNum>
+  <w:abstractNum w:abstractNumId="8" w15:restartNumberingAfterBreak="0">
     <w:nsid w:val="6B13153E"/>
     <w:multiLevelType w:val="hybridMultilevel"/>
     <w:tmpl w:val="4B58DAA0"/>
@@ -1300,7 +1357,7 @@
       </w:rPr>
     </w:lvl>
   </w:abstractNum>
-  <w:abstractNum w:abstractNumId="8" w15:restartNumberingAfterBreak="0">
+  <w:abstractNum w:abstractNumId="9" w15:restartNumberingAfterBreak="0">
     <w:nsid w:val="71D72411"/>
     <w:multiLevelType w:val="hybridMultilevel"/>
     <w:tmpl w:val="8F40205A"/>
@@ -1413,8 +1470,120 @@
       </w:rPr>
     </w:lvl>
   </w:abstractNum>
+  <w:abstractNum w:abstractNumId="10" w15:restartNumberingAfterBreak="0">
+    <w:nsid w:val="72F91242"/>
+    <w:multiLevelType w:val="hybridMultilevel"/>
+    <w:tmpl w:val="F9C0E582"/>
+    <w:lvl w:ilvl="0" w:tplc="08090001">
+      <w:start w:val="1"/>
+      <w:numFmt w:val="bullet"/>
+      <w:lvlText w:val=""/>
+      <w:lvlJc w:val="left"/>
+      <w:pPr>
+        <w:ind w:left="720" w:hanging="360"/>
+      </w:pPr>
+      <w:rPr>
+        <w:rFonts w:ascii="Symbol" w:hAnsi="Symbol" w:hint="default"/>
+      </w:rPr>
+    </w:lvl>
+    <w:lvl w:ilvl="1" w:tplc="27C4D900">
+      <w:numFmt w:val="bullet"/>
+      <w:lvlText w:val="-"/>
+      <w:lvlJc w:val="left"/>
+      <w:pPr>
+        <w:ind w:left="1440" w:hanging="360"/>
+      </w:pPr>
+      <w:rPr>
+        <w:rFonts w:ascii="Aptos" w:eastAsiaTheme="minorHAnsi" w:hAnsi="Aptos" w:cstheme="minorBidi" w:hint="default"/>
+      </w:rPr>
+    </w:lvl>
+    <w:lvl w:ilvl="2" w:tplc="08090005" w:tentative="1">
+      <w:start w:val="1"/>
+      <w:numFmt w:val="bullet"/>
+      <w:lvlText w:val=""/>
+      <w:lvlJc w:val="left"/>
+      <w:pPr>
+        <w:ind w:left="2160" w:hanging="360"/>
+      </w:pPr>
+      <w:rPr>
+        <w:rFonts w:ascii="Wingdings" w:hAnsi="Wingdings" w:hint="default"/>
+      </w:rPr>
+    </w:lvl>
+    <w:lvl w:ilvl="3" w:tplc="08090001" w:tentative="1">
+      <w:start w:val="1"/>
+      <w:numFmt w:val="bullet"/>
+      <w:lvlText w:val=""/>
+      <w:lvlJc w:val="left"/>
+      <w:pPr>
+        <w:ind w:left="2880" w:hanging="360"/>
+      </w:pPr>
+      <w:rPr>
+        <w:rFonts w:ascii="Symbol" w:hAnsi="Symbol" w:hint="default"/>
+      </w:rPr>
+    </w:lvl>
+    <w:lvl w:ilvl="4" w:tplc="08090003" w:tentative="1">
+      <w:start w:val="1"/>
+      <w:numFmt w:val="bullet"/>
+      <w:lvlText w:val="o"/>
+      <w:lvlJc w:val="left"/>
+      <w:pPr>
+        <w:ind w:left="3600" w:hanging="360"/>
+      </w:pPr>
+      <w:rPr>
+        <w:rFonts w:ascii="Courier New" w:hAnsi="Courier New" w:cs="Courier New" w:hint="default"/>
+      </w:rPr>
+    </w:lvl>
+    <w:lvl w:ilvl="5" w:tplc="08090005" w:tentative="1">
+      <w:start w:val="1"/>
+      <w:numFmt w:val="bullet"/>
+      <w:lvlText w:val=""/>
+      <w:lvlJc w:val="left"/>
+      <w:pPr>
+        <w:ind w:left="4320" w:hanging="360"/>
+      </w:pPr>
+      <w:rPr>
+        <w:rFonts w:ascii="Wingdings" w:hAnsi="Wingdings" w:hint="default"/>
+      </w:rPr>
+    </w:lvl>
+    <w:lvl w:ilvl="6" w:tplc="08090001" w:tentative="1">
+      <w:start w:val="1"/>
+      <w:numFmt w:val="bullet"/>
+      <w:lvlText w:val=""/>
+      <w:lvlJc w:val="left"/>
+      <w:pPr>
+        <w:ind w:left="5040" w:hanging="360"/>
+      </w:pPr>
+      <w:rPr>
+        <w:rFonts w:ascii="Symbol" w:hAnsi="Symbol" w:hint="default"/>
+      </w:rPr>
+    </w:lvl>
+    <w:lvl w:ilvl="7" w:tplc="08090003" w:tentative="1">
+      <w:start w:val="1"/>
+      <w:numFmt w:val="bullet"/>
+      <w:lvlText w:val="o"/>
+      <w:lvlJc w:val="left"/>
+      <w:pPr>
+        <w:ind w:left="5760" w:hanging="360"/>
+      </w:pPr>
+      <w:rPr>
+        <w:rFonts w:ascii="Courier New" w:hAnsi="Courier New" w:cs="Courier New" w:hint="default"/>
+      </w:rPr>
+    </w:lvl>
+    <w:lvl w:ilvl="8" w:tplc="08090005" w:tentative="1">
+      <w:start w:val="1"/>
+      <w:numFmt w:val="bullet"/>
+      <w:lvlText w:val=""/>
+      <w:lvlJc w:val="left"/>
+      <w:pPr>
+        <w:ind w:left="6480" w:hanging="360"/>
+      </w:pPr>
+      <w:rPr>
+        <w:rFonts w:ascii="Wingdings" w:hAnsi="Wingdings" w:hint="default"/>
+      </w:rPr>
+    </w:lvl>
+  </w:abstractNum>
   <w:num w:numId="1" w16cid:durableId="1490094256">
-    <w:abstractNumId w:val="8"/>
+    <w:abstractNumId w:val="9"/>
   </w:num>
   <w:num w:numId="2" w16cid:durableId="911046841">
     <w:abstractNumId w:val="6"/>
@@ -1432,13 +1601,19 @@
     <w:abstractNumId w:val="1"/>
   </w:num>
   <w:num w:numId="7" w16cid:durableId="617882481">
-    <w:abstractNumId w:val="7"/>
+    <w:abstractNumId w:val="8"/>
   </w:num>
   <w:num w:numId="8" w16cid:durableId="1173300524">
     <w:abstractNumId w:val="4"/>
   </w:num>
   <w:num w:numId="9" w16cid:durableId="1875658430">
     <w:abstractNumId w:val="3"/>
+  </w:num>
+  <w:num w:numId="10" w16cid:durableId="1490101349">
+    <w:abstractNumId w:val="10"/>
+  </w:num>
+  <w:num w:numId="11" w16cid:durableId="2048676871">
+    <w:abstractNumId w:val="7"/>
   </w:num>
 </w:numbering>
 </file>

</xml_diff>